<commit_message>
Final touches to TS editing
</commit_message>
<xml_diff>
--- a/Documentation/Техническое задание/Техническое задание .docx
+++ b/Documentation/Техническое задание/Техническое задание .docx
@@ -15,12 +15,10 @@
       </w:pPr>
       <w:bookmarkStart w:id="0" w:name="_heading=h.gjdgxs" w:colFirst="0" w:colLast="0"/>
       <w:bookmarkStart w:id="1" w:name="_Hlk161262301"/>
-      <w:bookmarkStart w:id="2" w:name="_Toc130429431"/>
-      <w:bookmarkStart w:id="3" w:name="_Toc130312558"/>
-      <w:bookmarkStart w:id="4" w:name="_GoBack"/>
+      <w:bookmarkStart w:id="2" w:name="_Toc130312558"/>
+      <w:bookmarkStart w:id="3" w:name="_Toc130429431"/>
       <w:bookmarkEnd w:id="0"/>
       <w:bookmarkEnd w:id="1"/>
-      <w:bookmarkEnd w:id="4"/>
       <w:r>
         <w:rPr>
           <w:rFonts w:ascii="Times New Roman" w:hAnsi="Times New Roman" w:cs="Times New Roman"/>
@@ -343,19 +341,8 @@
           <w:sz w:val="28"/>
           <w:szCs w:val="28"/>
         </w:rPr>
-        <w:t xml:space="preserve">Корпоративный сайт IT компании </w:t>
-      </w:r>
-      <w:proofErr w:type="spellStart"/>
-      <w:r>
-        <w:rPr>
-          <w:rFonts w:ascii="Times New Roman" w:hAnsi="Times New Roman" w:cs="Times New Roman"/>
-          <w:color w:val="000000"/>
-          <w:sz w:val="28"/>
-          <w:szCs w:val="28"/>
-        </w:rPr>
-        <w:t>Lunaris</w:t>
-      </w:r>
-      <w:proofErr w:type="spellEnd"/>
+        <w:t>Корпоративный сайт IT компании Lunaris</w:t>
+      </w:r>
       <w:r>
         <w:rPr>
           <w:rFonts w:ascii="Times New Roman" w:hAnsi="Times New Roman" w:cs="Times New Roman"/>
@@ -561,18 +548,8 @@
           <w:sz w:val="28"/>
           <w:szCs w:val="28"/>
         </w:rPr>
-        <w:t xml:space="preserve">______________ Е.О. </w:t>
-      </w:r>
-      <w:proofErr w:type="spellStart"/>
-      <w:r>
-        <w:rPr>
-          <w:rFonts w:ascii="Times New Roman" w:hAnsi="Times New Roman" w:cs="Times New Roman"/>
-          <w:sz w:val="28"/>
-          <w:szCs w:val="28"/>
-        </w:rPr>
-        <w:t>Затворницкая</w:t>
-      </w:r>
-      <w:proofErr w:type="spellEnd"/>
+        <w:t>______________ Е.О. Затворницкая</w:t>
+      </w:r>
     </w:p>
     <w:p>
       <w:pPr>
@@ -4137,7 +4114,7 @@
                 <w:sz w:val="28"/>
                 <w:szCs w:val="28"/>
               </w:rPr>
-              <w:t>18</w:t>
+              <w:t>19</w:t>
             </w:r>
             <w:r>
               <w:rPr>
@@ -4717,7 +4694,7 @@
                 <w:sz w:val="28"/>
                 <w:szCs w:val="28"/>
               </w:rPr>
-              <w:t>21</w:t>
+              <w:t>22</w:t>
             </w:r>
             <w:r>
               <w:rPr>
@@ -5687,12 +5664,12 @@
           <w:numId w:val="0"/>
         </w:numPr>
       </w:pPr>
-      <w:bookmarkStart w:id="5" w:name="_Toc161585431"/>
+      <w:bookmarkStart w:id="4" w:name="_Toc161585431"/>
       <w:r>
         <w:lastRenderedPageBreak/>
         <w:t>Терминология</w:t>
       </w:r>
-      <w:bookmarkEnd w:id="5"/>
+      <w:bookmarkEnd w:id="4"/>
     </w:p>
     <w:p>
       <w:pPr>
@@ -5714,15 +5691,7 @@
         <w:t xml:space="preserve"> – </w:t>
       </w:r>
       <w:r>
-        <w:t xml:space="preserve">это разработка пользовательских функций и интерфейса. К ним относится всё, что пользователи видят на сайте или в приложении, и с чем можно взаимодействовать: картинки, выпадающие списки, меню, анимация, кнопки, </w:t>
-      </w:r>
-      <w:proofErr w:type="spellStart"/>
-      <w:r>
-        <w:t>чекбоксы</w:t>
-      </w:r>
-      <w:proofErr w:type="spellEnd"/>
-      <w:r>
-        <w:t>, интерактивные элементы</w:t>
+        <w:t>это разработка пользовательских функций и интерфейса. К ним относится всё, что пользователи видят на сайте или в приложении, и с чем можно взаимодействовать: картинки, выпадающие списки, меню, анимация, кнопки, чекбоксы, интерактивные элементы</w:t>
       </w:r>
     </w:p>
     <w:p>
@@ -5747,21 +5716,13 @@
         <w:t>это</w:t>
       </w:r>
       <w:r>
-        <w:t xml:space="preserve"> </w:t>
-      </w:r>
-      <w:proofErr w:type="spellStart"/>
-      <w:r>
-        <w:t>програм</w:t>
+        <w:t xml:space="preserve"> програм</w:t>
       </w:r>
       <w:r>
         <w:t>м</w:t>
       </w:r>
       <w:r>
-        <w:t>но</w:t>
-      </w:r>
-      <w:proofErr w:type="spellEnd"/>
-      <w:r>
-        <w:t>–аппаратная часть веб-приложения. Все, что работает на сервере, то есть “Не</w:t>
+        <w:t>но–аппаратная часть веб-приложения. Все, что работает на сервере, то есть “Не</w:t>
       </w:r>
       <w:r>
         <w:t xml:space="preserve"> в</w:t>
@@ -5815,21 +5776,7 @@
         <w:rPr>
           <w:lang w:eastAsia="ru-RU"/>
         </w:rPr>
-        <w:t xml:space="preserve"> – веб-сервис, который основан на системе </w:t>
-      </w:r>
-      <w:proofErr w:type="spellStart"/>
-      <w:r>
-        <w:rPr>
-          <w:lang w:eastAsia="ru-RU"/>
-        </w:rPr>
-        <w:t>Git</w:t>
-      </w:r>
-      <w:proofErr w:type="spellEnd"/>
-      <w:r>
-        <w:rPr>
-          <w:lang w:eastAsia="ru-RU"/>
-        </w:rPr>
-        <w:t>. Социальная сеть для разработчиков, которая помогает вести коллективную разработку IT- проектов</w:t>
+        <w:t xml:space="preserve"> – веб-сервис, который основан на системе Git. Социальная сеть для разработчиков, которая помогает вести коллективную разработку IT- проектов</w:t>
       </w:r>
     </w:p>
     <w:p>
@@ -6249,99 +6196,89 @@
       <w:pPr>
         <w:pStyle w:val="a1"/>
       </w:pPr>
-      <w:bookmarkStart w:id="6" w:name="_Toc161585432"/>
+      <w:bookmarkStart w:id="5" w:name="_Toc161585432"/>
       <w:r>
         <w:lastRenderedPageBreak/>
         <w:t>Общие сведения</w:t>
       </w:r>
+      <w:bookmarkEnd w:id="5"/>
+    </w:p>
+    <w:p>
+      <w:pPr>
+        <w:pStyle w:val="2"/>
+      </w:pPr>
+      <w:r>
+        <w:t xml:space="preserve"> </w:t>
+      </w:r>
+      <w:bookmarkStart w:id="6" w:name="_Toc161585433"/>
+      <w:r>
+        <w:t>Наименование сайта</w:t>
+      </w:r>
       <w:bookmarkEnd w:id="6"/>
     </w:p>
     <w:p>
       <w:pPr>
+        <w:pStyle w:val="3"/>
+      </w:pPr>
+      <w:r>
+        <w:t xml:space="preserve">Полное наименование </w:t>
+      </w:r>
+      <w:r>
+        <w:t>системы</w:t>
+      </w:r>
+    </w:p>
+    <w:p>
+      <w:pPr>
+        <w:pStyle w:val="af6"/>
+      </w:pPr>
+      <w:r>
+        <w:t>Полное наименование: Корпоративный сайт IT компании Lunaris</w:t>
+      </w:r>
+    </w:p>
+    <w:p>
+      <w:pPr>
+        <w:pStyle w:val="af6"/>
+      </w:pPr>
+    </w:p>
+    <w:p>
+      <w:pPr>
+        <w:pStyle w:val="3"/>
+      </w:pPr>
+      <w:r>
+        <w:t xml:space="preserve">Краткое наименование </w:t>
+      </w:r>
+      <w:r>
+        <w:t>системы</w:t>
+      </w:r>
+    </w:p>
+    <w:p>
+      <w:pPr>
+        <w:pStyle w:val="af6"/>
+      </w:pPr>
+      <w:r>
+        <w:t>Условное обозначение сайта: Lunaris</w:t>
+      </w:r>
+    </w:p>
+    <w:p>
+      <w:pPr>
+        <w:pStyle w:val="af6"/>
+      </w:pPr>
+    </w:p>
+    <w:p>
+      <w:pPr>
         <w:pStyle w:val="2"/>
       </w:pPr>
-      <w:r>
-        <w:t xml:space="preserve"> </w:t>
-      </w:r>
-      <w:bookmarkStart w:id="7" w:name="_Toc161585433"/>
-      <w:r>
-        <w:t>Наименование сайта</w:t>
+      <w:bookmarkStart w:id="7" w:name="_Toc161585434"/>
+      <w:r>
+        <w:t>З</w:t>
+      </w:r>
+      <w:r>
+        <w:t xml:space="preserve">аказчик </w:t>
+      </w:r>
+      <w:r>
+        <w:t>и исполнитель</w:t>
       </w:r>
       <w:bookmarkEnd w:id="7"/>
-    </w:p>
-    <w:p>
-      <w:pPr>
-        <w:pStyle w:val="3"/>
-      </w:pPr>
-      <w:r>
-        <w:t xml:space="preserve">Полное наименование </w:t>
-      </w:r>
-      <w:r>
-        <w:t>системы</w:t>
-      </w:r>
-    </w:p>
-    <w:p>
-      <w:pPr>
-        <w:pStyle w:val="af6"/>
-      </w:pPr>
-      <w:r>
-        <w:t xml:space="preserve">Полное наименование: Корпоративный сайт IT компании </w:t>
-      </w:r>
-      <w:proofErr w:type="spellStart"/>
-      <w:r>
-        <w:t>Lunaris</w:t>
-      </w:r>
-      <w:proofErr w:type="spellEnd"/>
-    </w:p>
-    <w:p>
-      <w:pPr>
-        <w:pStyle w:val="af6"/>
-      </w:pPr>
-    </w:p>
-    <w:p>
-      <w:pPr>
-        <w:pStyle w:val="3"/>
-      </w:pPr>
-      <w:r>
-        <w:t xml:space="preserve">Краткое наименование </w:t>
-      </w:r>
-      <w:r>
-        <w:t>системы</w:t>
-      </w:r>
-    </w:p>
-    <w:p>
-      <w:pPr>
-        <w:pStyle w:val="af6"/>
-      </w:pPr>
-      <w:r>
-        <w:t xml:space="preserve">Условное обозначение сайта: </w:t>
-      </w:r>
-      <w:proofErr w:type="spellStart"/>
-      <w:r>
-        <w:t>Lunaris</w:t>
-      </w:r>
-      <w:proofErr w:type="spellEnd"/>
-    </w:p>
-    <w:p>
-      <w:pPr>
-        <w:pStyle w:val="af6"/>
-      </w:pPr>
-    </w:p>
-    <w:p>
-      <w:pPr>
-        <w:pStyle w:val="2"/>
-      </w:pPr>
-      <w:bookmarkStart w:id="8" w:name="_Toc161585434"/>
-      <w:r>
-        <w:t>З</w:t>
-      </w:r>
-      <w:r>
-        <w:t xml:space="preserve">аказчик </w:t>
-      </w:r>
-      <w:r>
-        <w:t>и исполнитель</w:t>
-      </w:r>
-      <w:bookmarkEnd w:id="8"/>
     </w:p>
     <w:p>
       <w:pPr>
@@ -6458,26 +6395,16 @@
         </w:rPr>
         <w:t>f</w:t>
       </w:r>
-      <w:proofErr w:type="spellStart"/>
-      <w:r>
-        <w:t>rontend</w:t>
-      </w:r>
-      <w:proofErr w:type="spellEnd"/>
-      <w:r>
-        <w:t xml:space="preserve"> разработчик, технический писатель, тестировщик;</w:t>
+      <w:r>
+        <w:t>rontend разработчик, технический писатель, тестировщик;</w:t>
       </w:r>
     </w:p>
     <w:p>
       <w:pPr>
         <w:pStyle w:val="a3"/>
       </w:pPr>
-      <w:proofErr w:type="spellStart"/>
-      <w:r>
-        <w:t>Затворницкая</w:t>
-      </w:r>
-      <w:proofErr w:type="spellEnd"/>
-      <w:r>
-        <w:t xml:space="preserve"> Екатерина Олеговна</w:t>
+      <w:r>
+        <w:t>Затворницкая Екатерина Олеговна</w:t>
       </w:r>
       <w:r>
         <w:t xml:space="preserve"> - дизайнер, бизнес аналитик.</w:t>
@@ -6492,7 +6419,7 @@
       <w:pPr>
         <w:pStyle w:val="2"/>
       </w:pPr>
-      <w:bookmarkStart w:id="9" w:name="_Toc161585435"/>
+      <w:bookmarkStart w:id="8" w:name="_Toc161585435"/>
       <w:r>
         <w:t>Перечень документов,</w:t>
       </w:r>
@@ -6502,7 +6429,7 @@
       <w:r>
         <w:t>сайт</w:t>
       </w:r>
-      <w:bookmarkEnd w:id="9"/>
+      <w:bookmarkEnd w:id="8"/>
     </w:p>
     <w:p>
       <w:pPr>
@@ -6581,10 +6508,138 @@
       <w:pPr>
         <w:pStyle w:val="2"/>
       </w:pPr>
-      <w:bookmarkStart w:id="10" w:name="_Toc161585436"/>
+      <w:bookmarkStart w:id="9" w:name="_Toc161585436"/>
       <w:r>
         <w:t>Состав и содержание работ по созданию системы</w:t>
       </w:r>
+      <w:bookmarkEnd w:id="9"/>
+    </w:p>
+    <w:p>
+      <w:pPr>
+        <w:pStyle w:val="af6"/>
+      </w:pPr>
+      <w:r>
+        <w:t>Стадии разработки включают в себя следующие этапы:</w:t>
+      </w:r>
+    </w:p>
+    <w:p>
+      <w:pPr>
+        <w:pStyle w:val="af6"/>
+      </w:pPr>
+      <w:r>
+        <w:t>Стадия 1 (14.02.2024 – 13.03.2024):</w:t>
+      </w:r>
+    </w:p>
+    <w:p>
+      <w:pPr>
+        <w:pStyle w:val="a3"/>
+      </w:pPr>
+      <w:r>
+        <w:t>с</w:t>
+      </w:r>
+      <w:r>
+        <w:t>бор необходимой информации, постановка целей, задач системы, которые в будущем должны быть реализованы;</w:t>
+      </w:r>
+    </w:p>
+    <w:p>
+      <w:pPr>
+        <w:pStyle w:val="a3"/>
+      </w:pPr>
+      <w:r>
+        <w:t>а</w:t>
+      </w:r>
+      <w:r>
+        <w:t>нализ предметной области, анализ конкурентов;</w:t>
+      </w:r>
+    </w:p>
+    <w:p>
+      <w:pPr>
+        <w:pStyle w:val="a3"/>
+      </w:pPr>
+      <w:r>
+        <w:t>п</w:t>
+      </w:r>
+      <w:r>
+        <w:t>остроение модели программы, реализация диаграмм, определение связей между сущностями</w:t>
+      </w:r>
+      <w:r>
+        <w:t>.</w:t>
+      </w:r>
+    </w:p>
+    <w:p>
+      <w:pPr>
+        <w:pStyle w:val="af6"/>
+      </w:pPr>
+      <w:r>
+        <w:t>Стадия 2 (13.03.2024 – 01.04.2024):</w:t>
+      </w:r>
+    </w:p>
+    <w:p>
+      <w:pPr>
+        <w:pStyle w:val="a3"/>
+      </w:pPr>
+      <w:r>
+        <w:t>п</w:t>
+      </w:r>
+      <w:r>
+        <w:t>остроение модели программы, описание спецификаций данных, определение связей между сущностями, разработка модели БД</w:t>
+      </w:r>
+      <w:r>
+        <w:t>.</w:t>
+      </w:r>
+    </w:p>
+    <w:p>
+      <w:pPr>
+        <w:pStyle w:val="af6"/>
+      </w:pPr>
+      <w:r>
+        <w:t>Стадия 3 (01.04.2024 – 10.06.2024):</w:t>
+      </w:r>
+    </w:p>
+    <w:p>
+      <w:pPr>
+        <w:pStyle w:val="a3"/>
+      </w:pPr>
+      <w:r>
+        <w:t>р</w:t>
+      </w:r>
+      <w:r>
+        <w:t>азработка рабочего проекта, состоящего из написания</w:t>
+      </w:r>
+      <w:r>
+        <w:t xml:space="preserve"> программного</w:t>
+      </w:r>
+      <w:r>
+        <w:t xml:space="preserve"> кода, отладки и корректировки кода программы;</w:t>
+      </w:r>
+    </w:p>
+    <w:p>
+      <w:pPr>
+        <w:pStyle w:val="a3"/>
+      </w:pPr>
+      <w:r>
+        <w:t>п</w:t>
+      </w:r>
+      <w:r>
+        <w:t>роведение тестирования программного обеспечения</w:t>
+      </w:r>
+      <w:r>
+        <w:t>.</w:t>
+      </w:r>
+    </w:p>
+    <w:p>
+      <w:pPr>
+        <w:pStyle w:val="af6"/>
+      </w:pPr>
+    </w:p>
+    <w:p>
+      <w:pPr>
+        <w:pStyle w:val="2"/>
+      </w:pPr>
+      <w:bookmarkStart w:id="10" w:name="_Toc161585437"/>
+      <w:r>
+        <w:t>Порядок контроля и приемки работ по созданию сайта</w:t>
+      </w:r>
       <w:bookmarkEnd w:id="10"/>
     </w:p>
     <w:p>
@@ -6592,15 +6647,7 @@
         <w:pStyle w:val="af6"/>
       </w:pPr>
       <w:r>
-        <w:t>Стадии разработки включают в себя следующие этапы:</w:t>
-      </w:r>
-    </w:p>
-    <w:p>
-      <w:pPr>
-        <w:pStyle w:val="af6"/>
-      </w:pPr>
-      <w:r>
-        <w:t>Стадия 1 (14.02.2024 – 13.03.2024):</w:t>
+        <w:t>Предварительные отчёты по работе на время аттестаций:</w:t>
       </w:r>
     </w:p>
     <w:p>
@@ -6608,138 +6655,10 @@
         <w:pStyle w:val="a3"/>
       </w:pPr>
       <w:r>
-        <w:t>с</w:t>
-      </w:r>
-      <w:r>
-        <w:t>бор необходимой информации, постановка целей, задач системы, которые в будущем должны быть реализованы;</w:t>
-      </w:r>
-    </w:p>
-    <w:p>
-      <w:pPr>
-        <w:pStyle w:val="a3"/>
-      </w:pPr>
-      <w:r>
-        <w:t>а</w:t>
-      </w:r>
-      <w:r>
-        <w:t>нализ предметной области, анализ конкурентов;</w:t>
-      </w:r>
-    </w:p>
-    <w:p>
-      <w:pPr>
-        <w:pStyle w:val="a3"/>
-      </w:pPr>
-      <w:r>
-        <w:t>п</w:t>
-      </w:r>
-      <w:r>
-        <w:t>остроение модели программы, реализация диаграмм, определение связей между сущностями</w:t>
-      </w:r>
-      <w:r>
-        <w:t>.</w:t>
-      </w:r>
-    </w:p>
-    <w:p>
-      <w:pPr>
-        <w:pStyle w:val="af6"/>
-      </w:pPr>
-      <w:r>
-        <w:t>Стадия 2 (13.03.2024 – 01.04.2024):</w:t>
-      </w:r>
-    </w:p>
-    <w:p>
-      <w:pPr>
-        <w:pStyle w:val="a3"/>
-      </w:pPr>
-      <w:r>
-        <w:t>п</w:t>
-      </w:r>
-      <w:r>
-        <w:t>остроение модели программы, описание спецификаций данных, определение связей между сущностями, разработка модели БД</w:t>
-      </w:r>
-      <w:r>
-        <w:t>.</w:t>
-      </w:r>
-    </w:p>
-    <w:p>
-      <w:pPr>
-        <w:pStyle w:val="af6"/>
-      </w:pPr>
-      <w:r>
-        <w:t>Стадия 3 (01.04.2024 – 10.06.2024):</w:t>
-      </w:r>
-    </w:p>
-    <w:p>
-      <w:pPr>
-        <w:pStyle w:val="a3"/>
-      </w:pPr>
-      <w:r>
-        <w:t>р</w:t>
-      </w:r>
-      <w:r>
-        <w:t>азработка рабочего проекта, состоящего из написания</w:t>
-      </w:r>
-      <w:r>
-        <w:t xml:space="preserve"> программного</w:t>
-      </w:r>
-      <w:r>
-        <w:t xml:space="preserve"> кода, отладки и корректировки кода программы;</w:t>
-      </w:r>
-    </w:p>
-    <w:p>
-      <w:pPr>
-        <w:pStyle w:val="a3"/>
-      </w:pPr>
-      <w:r>
-        <w:t>п</w:t>
-      </w:r>
-      <w:r>
-        <w:t>роведение тестирования программного обеспечения</w:t>
-      </w:r>
-      <w:r>
-        <w:t>.</w:t>
-      </w:r>
-    </w:p>
-    <w:p>
-      <w:pPr>
-        <w:pStyle w:val="af6"/>
-      </w:pPr>
-    </w:p>
-    <w:p>
-      <w:pPr>
-        <w:pStyle w:val="2"/>
-      </w:pPr>
-      <w:bookmarkStart w:id="11" w:name="_Toc161585437"/>
-      <w:r>
-        <w:t>Порядок контроля и приемки работ по созданию сайта</w:t>
-      </w:r>
-      <w:bookmarkEnd w:id="11"/>
-    </w:p>
-    <w:p>
-      <w:pPr>
-        <w:pStyle w:val="af6"/>
-      </w:pPr>
-      <w:r>
-        <w:t>Предварительные отчёты по работе на время аттестаций:</w:t>
-      </w:r>
-    </w:p>
-    <w:p>
-      <w:pPr>
-        <w:pStyle w:val="a3"/>
-      </w:pPr>
-      <w:r>
         <w:t>1 аттестация (середина марта 2024)</w:t>
       </w:r>
       <w:r>
-        <w:t xml:space="preserve"> - создан репозиторий проекта на GitHub, распределены задачи проекта в </w:t>
-      </w:r>
-      <w:proofErr w:type="spellStart"/>
-      <w:r>
-        <w:t>таск</w:t>
-      </w:r>
-      <w:proofErr w:type="spellEnd"/>
-      <w:r>
-        <w:t>-менеджере Asana, создан проект Miro с общей логикой системы, представлены промежуточные результаты по курсовому проекту и готовое техническое задание, записано видео с краткой информацией о проекте, ссылка на презентацию и реализованы диаграммы последовательности, прецедентов и состояний;</w:t>
+        <w:t xml:space="preserve"> - создан репозиторий проекта на GitHub, распределены задачи проекта в таск-менеджере Asana, создан проект Miro с общей логикой системы, представлены промежуточные результаты по курсовому проекту и готовое техническое задание, записано видео с краткой информацией о проекте, ссылка на презентацию и реализованы диаграммы последовательности, прецедентов и состояний;</w:t>
       </w:r>
     </w:p>
     <w:p>
@@ -6810,11 +6729,11 @@
       <w:pPr>
         <w:pStyle w:val="2"/>
       </w:pPr>
-      <w:bookmarkStart w:id="12" w:name="_Toc161585438"/>
+      <w:bookmarkStart w:id="11" w:name="_Toc161585438"/>
       <w:r>
         <w:t>Назначение и цели создания</w:t>
       </w:r>
-      <w:bookmarkEnd w:id="12"/>
+      <w:bookmarkEnd w:id="11"/>
     </w:p>
     <w:p>
       <w:pPr>
@@ -6981,7 +6900,7 @@
           <w:lang w:eastAsia="ru-RU"/>
         </w:rPr>
       </w:pPr>
-      <w:bookmarkStart w:id="13" w:name="_Toc161585439"/>
+      <w:bookmarkStart w:id="12" w:name="_Toc161585439"/>
       <w:r>
         <w:rPr>
           <w:lang w:eastAsia="ru-RU"/>
@@ -6989,7 +6908,7 @@
         <w:lastRenderedPageBreak/>
         <w:t>Требования к сайту</w:t>
       </w:r>
-      <w:bookmarkEnd w:id="13"/>
+      <w:bookmarkEnd w:id="12"/>
     </w:p>
     <w:p>
       <w:pPr>
@@ -7000,14 +6919,14 @@
           <w:lang w:eastAsia="ru-RU"/>
         </w:rPr>
       </w:pPr>
-      <w:bookmarkStart w:id="14" w:name="_Toc161585440"/>
+      <w:bookmarkStart w:id="13" w:name="_Toc161585440"/>
       <w:r>
         <w:rPr>
           <w:lang w:eastAsia="ru-RU"/>
         </w:rPr>
         <w:t>Требования к программному обеспечению сайта</w:t>
       </w:r>
-      <w:bookmarkEnd w:id="14"/>
+      <w:bookmarkEnd w:id="13"/>
     </w:p>
     <w:p>
       <w:pPr>
@@ -7274,14 +7193,14 @@
           <w:lang w:eastAsia="ru-RU"/>
         </w:rPr>
       </w:pPr>
-      <w:bookmarkStart w:id="15" w:name="_Toc161585441"/>
+      <w:bookmarkStart w:id="14" w:name="_Toc161585441"/>
       <w:r>
         <w:rPr>
           <w:lang w:eastAsia="ru-RU"/>
         </w:rPr>
         <w:t>Общие требования к оформлению и верстке страниц</w:t>
       </w:r>
-      <w:bookmarkEnd w:id="15"/>
+      <w:bookmarkEnd w:id="14"/>
     </w:p>
     <w:p>
       <w:pPr>
@@ -7324,46 +7243,106 @@
           <w:lang w:eastAsia="ru-RU"/>
         </w:rPr>
       </w:pPr>
-      <w:bookmarkStart w:id="16" w:name="_Hlk161579009"/>
-      <w:proofErr w:type="spellStart"/>
-      <w:r>
-        <w:rPr>
-          <w:lang w:eastAsia="ru-RU"/>
-        </w:rPr>
-        <w:t>Google</w:t>
-      </w:r>
-      <w:proofErr w:type="spellEnd"/>
+      <w:bookmarkStart w:id="15" w:name="_Hlk161579009"/>
+      <w:r>
+        <w:rPr>
+          <w:lang w:eastAsia="ru-RU"/>
+        </w:rPr>
+        <w:t>Google Chrome   122.0.6261.94</w:t>
+      </w:r>
+      <w:r>
+        <w:rPr>
+          <w:lang w:eastAsia="ru-RU"/>
+        </w:rPr>
+        <w:t xml:space="preserve"> или новее</w:t>
+      </w:r>
+      <w:r>
+        <w:rPr>
+          <w:lang w:eastAsia="ru-RU"/>
+        </w:rPr>
+        <w:t>;</w:t>
+      </w:r>
+    </w:p>
+    <w:p>
+      <w:pPr>
+        <w:pStyle w:val="a3"/>
+        <w:rPr>
+          <w:lang w:eastAsia="ru-RU"/>
+        </w:rPr>
+      </w:pPr>
+      <w:r>
+        <w:rPr>
+          <w:lang w:eastAsia="ru-RU"/>
+        </w:rPr>
+        <w:t>Yandex Browser 24.1.1.944</w:t>
+      </w:r>
+      <w:r>
+        <w:rPr>
+          <w:lang w:eastAsia="ru-RU"/>
+        </w:rPr>
+        <w:t xml:space="preserve"> или новее</w:t>
+      </w:r>
+      <w:r>
+        <w:rPr>
+          <w:lang w:eastAsia="ru-RU"/>
+        </w:rPr>
+        <w:t>;</w:t>
+      </w:r>
+    </w:p>
+    <w:p>
+      <w:pPr>
+        <w:pStyle w:val="a3"/>
+        <w:rPr>
+          <w:lang w:eastAsia="ru-RU"/>
+        </w:rPr>
+      </w:pPr>
+      <w:r>
+        <w:rPr>
+          <w:lang w:val="en-US" w:eastAsia="ru-RU"/>
+        </w:rPr>
+        <w:t>Mozilla</w:t>
+      </w:r>
       <w:r>
         <w:rPr>
           <w:lang w:eastAsia="ru-RU"/>
         </w:rPr>
         <w:t xml:space="preserve"> </w:t>
       </w:r>
-      <w:proofErr w:type="spellStart"/>
-      <w:r>
-        <w:rPr>
-          <w:lang w:eastAsia="ru-RU"/>
-        </w:rPr>
-        <w:t>Chrome</w:t>
-      </w:r>
-      <w:proofErr w:type="spellEnd"/>
-      <w:r>
-        <w:rPr>
-          <w:lang w:eastAsia="ru-RU"/>
-        </w:rPr>
-        <w:t xml:space="preserve">   122.0.6261.94</w:t>
-      </w:r>
-      <w:r>
-        <w:rPr>
-          <w:lang w:eastAsia="ru-RU"/>
-        </w:rPr>
-        <w:t xml:space="preserve"> или новее</w:t>
-      </w:r>
-      <w:r>
-        <w:rPr>
-          <w:lang w:eastAsia="ru-RU"/>
-        </w:rPr>
-        <w:t>;</w:t>
+      <w:r>
+        <w:rPr>
+          <w:lang w:val="en-US" w:eastAsia="ru-RU"/>
+        </w:rPr>
+        <w:t>Firefox</w:t>
+      </w:r>
+      <w:r>
+        <w:rPr>
+          <w:lang w:eastAsia="ru-RU"/>
+        </w:rPr>
+        <w:t xml:space="preserve">, </w:t>
+      </w:r>
+      <w:r>
+        <w:rPr>
+          <w:lang w:eastAsia="ru-RU"/>
+        </w:rPr>
+        <w:t xml:space="preserve">версия 115 и 115 </w:t>
+      </w:r>
+      <w:r>
+        <w:rPr>
+          <w:lang w:val="en-US" w:eastAsia="ru-RU"/>
+        </w:rPr>
+        <w:t>ESR</w:t>
+      </w:r>
+      <w:r>
+        <w:rPr>
+          <w:lang w:eastAsia="ru-RU"/>
+        </w:rPr>
+        <w:t xml:space="preserve"> </w:t>
+      </w:r>
+      <w:r>
+        <w:rPr>
+          <w:lang w:eastAsia="ru-RU"/>
+        </w:rPr>
+        <w:t>или новее;</w:t>
       </w:r>
     </w:p>
     <w:p>
@@ -7373,71 +7352,23 @@
           <w:lang w:eastAsia="ru-RU"/>
         </w:rPr>
       </w:pPr>
-      <w:proofErr w:type="spellStart"/>
-      <w:r>
-        <w:rPr>
-          <w:lang w:eastAsia="ru-RU"/>
-        </w:rPr>
-        <w:t>Yandex</w:t>
-      </w:r>
-      <w:proofErr w:type="spellEnd"/>
+      <w:r>
+        <w:rPr>
+          <w:lang w:val="en-US" w:eastAsia="ru-RU"/>
+        </w:rPr>
+        <w:t>Microsoft</w:t>
+      </w:r>
       <w:r>
         <w:rPr>
           <w:lang w:eastAsia="ru-RU"/>
         </w:rPr>
         <w:t xml:space="preserve"> </w:t>
       </w:r>
-      <w:proofErr w:type="spellStart"/>
-      <w:r>
-        <w:rPr>
-          <w:lang w:eastAsia="ru-RU"/>
-        </w:rPr>
-        <w:t>Browser</w:t>
-      </w:r>
-      <w:proofErr w:type="spellEnd"/>
-      <w:r>
-        <w:rPr>
-          <w:lang w:eastAsia="ru-RU"/>
-        </w:rPr>
-        <w:t xml:space="preserve"> 24.1.1.944</w:t>
-      </w:r>
-      <w:r>
-        <w:rPr>
-          <w:lang w:eastAsia="ru-RU"/>
-        </w:rPr>
-        <w:t xml:space="preserve"> или новее</w:t>
-      </w:r>
-      <w:r>
-        <w:rPr>
-          <w:lang w:eastAsia="ru-RU"/>
-        </w:rPr>
-        <w:t>;</w:t>
-      </w:r>
-    </w:p>
-    <w:p>
-      <w:pPr>
-        <w:pStyle w:val="a3"/>
-        <w:rPr>
-          <w:lang w:eastAsia="ru-RU"/>
-        </w:rPr>
-      </w:pPr>
       <w:r>
         <w:rPr>
           <w:lang w:val="en-US" w:eastAsia="ru-RU"/>
         </w:rPr>
-        <w:t>Mozilla</w:t>
-      </w:r>
-      <w:r>
-        <w:rPr>
-          <w:lang w:eastAsia="ru-RU"/>
-        </w:rPr>
-        <w:t xml:space="preserve"> </w:t>
-      </w:r>
-      <w:r>
-        <w:rPr>
-          <w:lang w:val="en-US" w:eastAsia="ru-RU"/>
-        </w:rPr>
-        <w:t>Firefox</w:t>
+        <w:t>Edge</w:t>
       </w:r>
       <w:r>
         <w:rPr>
@@ -7449,66 +7380,10 @@
         <w:rPr>
           <w:lang w:eastAsia="ru-RU"/>
         </w:rPr>
-        <w:t xml:space="preserve">версия 115 и 115 </w:t>
-      </w:r>
-      <w:r>
-        <w:rPr>
-          <w:lang w:val="en-US" w:eastAsia="ru-RU"/>
-        </w:rPr>
-        <w:t>ESR</w:t>
-      </w:r>
-      <w:r>
-        <w:rPr>
-          <w:lang w:eastAsia="ru-RU"/>
-        </w:rPr>
-        <w:t xml:space="preserve"> </w:t>
-      </w:r>
-      <w:r>
-        <w:rPr>
-          <w:lang w:eastAsia="ru-RU"/>
-        </w:rPr>
-        <w:t>или новее;</w:t>
-      </w:r>
-    </w:p>
-    <w:p>
-      <w:pPr>
-        <w:pStyle w:val="a3"/>
-        <w:rPr>
-          <w:lang w:eastAsia="ru-RU"/>
-        </w:rPr>
-      </w:pPr>
-      <w:r>
-        <w:rPr>
-          <w:lang w:val="en-US" w:eastAsia="ru-RU"/>
-        </w:rPr>
-        <w:t>Microsoft</w:t>
-      </w:r>
-      <w:r>
-        <w:rPr>
-          <w:lang w:eastAsia="ru-RU"/>
-        </w:rPr>
-        <w:t xml:space="preserve"> </w:t>
-      </w:r>
-      <w:r>
-        <w:rPr>
-          <w:lang w:val="en-US" w:eastAsia="ru-RU"/>
-        </w:rPr>
-        <w:t>Edge</w:t>
-      </w:r>
-      <w:r>
-        <w:rPr>
-          <w:lang w:eastAsia="ru-RU"/>
-        </w:rPr>
-        <w:t xml:space="preserve">, </w:t>
-      </w:r>
-      <w:r>
-        <w:rPr>
-          <w:lang w:eastAsia="ru-RU"/>
-        </w:rPr>
         <w:t>версия 88.0.705.68 или новее.</w:t>
       </w:r>
     </w:p>
-    <w:bookmarkEnd w:id="16"/>
+    <w:bookmarkEnd w:id="15"/>
     <w:p>
       <w:pPr>
         <w:pStyle w:val="af6"/>
@@ -7533,7 +7408,7 @@
           <w:lang w:eastAsia="ru-RU"/>
         </w:rPr>
       </w:pPr>
-      <w:bookmarkStart w:id="17" w:name="_Toc161585442"/>
+      <w:bookmarkStart w:id="16" w:name="_Toc161585442"/>
       <w:r>
         <w:rPr>
           <w:lang w:eastAsia="ru-RU"/>
@@ -7541,7 +7416,7 @@
         <w:lastRenderedPageBreak/>
         <w:t>Требования к численности и квалификации персонала</w:t>
       </w:r>
-      <w:bookmarkEnd w:id="17"/>
+      <w:bookmarkEnd w:id="16"/>
     </w:p>
     <w:p>
       <w:pPr>
@@ -7625,87 +7500,85 @@
           <w:lang w:eastAsia="ru-RU"/>
         </w:rPr>
       </w:pPr>
-      <w:bookmarkStart w:id="18" w:name="_Toc161585443"/>
+      <w:bookmarkStart w:id="17" w:name="_Toc161585443"/>
       <w:r>
         <w:rPr>
           <w:lang w:eastAsia="ru-RU"/>
         </w:rPr>
         <w:t>Требования к системе администрирования</w:t>
       </w:r>
+      <w:bookmarkEnd w:id="17"/>
+    </w:p>
+    <w:p>
+      <w:pPr>
+        <w:pStyle w:val="af6"/>
+      </w:pPr>
+      <w:r>
+        <w:t>С помощью системы администрирования администраторы могут добавлять мероприятия, редактировать новости, изменять статус пользовательских заказов, менять пароли аккаунтов пользователей.</w:t>
+      </w:r>
+    </w:p>
+    <w:p>
+      <w:pPr>
+        <w:pStyle w:val="af6"/>
+      </w:pPr>
+    </w:p>
+    <w:p>
+      <w:pPr>
+        <w:pStyle w:val="2"/>
+        <w:rPr>
+          <w:lang w:eastAsia="ru-RU"/>
+        </w:rPr>
+      </w:pPr>
+      <w:bookmarkStart w:id="18" w:name="_Toc161585444"/>
+      <w:r>
+        <w:rPr>
+          <w:lang w:eastAsia="ru-RU"/>
+        </w:rPr>
+        <w:t>Требования к использованию данных</w:t>
+      </w:r>
       <w:bookmarkEnd w:id="18"/>
     </w:p>
     <w:p>
       <w:pPr>
         <w:pStyle w:val="af6"/>
-      </w:pPr>
-      <w:r>
-        <w:t>С помощью системы администрирования администраторы могут добавлять мероприятия, редактировать новости, изменять статус пользовательских заказов, менять пароли аккаунтов пользователей.</w:t>
-      </w:r>
+        <w:rPr>
+          <w:rStyle w:val="af7"/>
+          <w:lang w:eastAsia="ru-RU"/>
+        </w:rPr>
+      </w:pPr>
+      <w:r>
+        <w:rPr>
+          <w:rStyle w:val="af7"/>
+          <w:lang w:eastAsia="ru-RU"/>
+        </w:rPr>
+        <w:t>На сайте, при добавлении администратором картинки на страницы сайта изображения будут в формате jpg размером до 5 Мбайт.</w:t>
+      </w:r>
+    </w:p>
+    <w:p>
+      <w:pPr>
+        <w:pStyle w:val="af6"/>
+        <w:rPr>
+          <w:rStyle w:val="af7"/>
+          <w:lang w:eastAsia="ru-RU"/>
+        </w:rPr>
+      </w:pPr>
     </w:p>
     <w:p>
       <w:pPr>
         <w:pStyle w:val="2"/>
         <w:rPr>
-          <w:lang w:eastAsia="ru-RU"/>
-        </w:rPr>
-      </w:pPr>
-      <w:bookmarkStart w:id="19" w:name="_Toc161585444"/>
-      <w:r>
-        <w:rPr>
-          <w:lang w:eastAsia="ru-RU"/>
-        </w:rPr>
-        <w:t>Требования к использованию данных</w:t>
+          <w:rStyle w:val="af7"/>
+          <w:lang w:eastAsia="ru-RU"/>
+        </w:rPr>
+      </w:pPr>
+      <w:bookmarkStart w:id="19" w:name="_Toc161585445"/>
+      <w:r>
+        <w:rPr>
+          <w:lang w:eastAsia="ru-RU"/>
+        </w:rPr>
+        <w:t>Требования к защите информации</w:t>
       </w:r>
       <w:bookmarkEnd w:id="19"/>
-    </w:p>
-    <w:p>
-      <w:pPr>
-        <w:pStyle w:val="af6"/>
-        <w:rPr>
-          <w:rStyle w:val="af7"/>
-          <w:lang w:eastAsia="ru-RU"/>
-        </w:rPr>
-      </w:pPr>
-      <w:r>
-        <w:rPr>
-          <w:rStyle w:val="af7"/>
-          <w:lang w:eastAsia="ru-RU"/>
-        </w:rPr>
-        <w:t xml:space="preserve">На сайте, при добавлении администратором картинки на страницы сайта изображения будут в формате </w:t>
-      </w:r>
-      <w:proofErr w:type="spellStart"/>
-      <w:r>
-        <w:rPr>
-          <w:rStyle w:val="af7"/>
-          <w:lang w:eastAsia="ru-RU"/>
-        </w:rPr>
-        <w:t>jpg</w:t>
-      </w:r>
-      <w:proofErr w:type="spellEnd"/>
-      <w:r>
-        <w:rPr>
-          <w:rStyle w:val="af7"/>
-          <w:lang w:eastAsia="ru-RU"/>
-        </w:rPr>
-        <w:t xml:space="preserve"> размером до 5 Мбайт.</w:t>
-      </w:r>
-    </w:p>
-    <w:p>
-      <w:pPr>
-        <w:pStyle w:val="2"/>
-        <w:rPr>
-          <w:rStyle w:val="af7"/>
-          <w:lang w:eastAsia="ru-RU"/>
-        </w:rPr>
-      </w:pPr>
-      <w:bookmarkStart w:id="20" w:name="_Toc161585445"/>
-      <w:r>
-        <w:rPr>
-          <w:lang w:eastAsia="ru-RU"/>
-        </w:rPr>
-        <w:t>Требования к защите информации</w:t>
-      </w:r>
-      <w:bookmarkEnd w:id="20"/>
     </w:p>
     <w:p>
       <w:pPr>
@@ -7799,7 +7672,7 @@
           <w:lang w:eastAsia="ru-RU"/>
         </w:rPr>
       </w:pPr>
-      <w:bookmarkStart w:id="21" w:name="_Toc161585446"/>
+      <w:bookmarkStart w:id="20" w:name="_Toc161585446"/>
       <w:r>
         <w:rPr>
           <w:lang w:eastAsia="ru-RU"/>
@@ -7807,7 +7680,7 @@
         <w:lastRenderedPageBreak/>
         <w:t>Языковые версии сайта</w:t>
       </w:r>
-      <w:bookmarkEnd w:id="21"/>
+      <w:bookmarkEnd w:id="20"/>
     </w:p>
     <w:p>
       <w:pPr>
@@ -7838,7 +7711,7 @@
           <w:lang w:eastAsia="ru-RU"/>
         </w:rPr>
       </w:pPr>
-      <w:bookmarkStart w:id="22" w:name="_Toc161585447"/>
+      <w:bookmarkStart w:id="21" w:name="_Toc161585447"/>
       <w:r>
         <w:rPr>
           <w:lang w:eastAsia="ru-RU"/>
@@ -7846,7 +7719,7 @@
         <w:lastRenderedPageBreak/>
         <w:t>Группы пользователей</w:t>
       </w:r>
-      <w:bookmarkEnd w:id="22"/>
+      <w:bookmarkEnd w:id="21"/>
     </w:p>
     <w:p>
       <w:pPr>
@@ -7955,14 +7828,14 @@
           <w:lang w:eastAsia="ru-RU"/>
         </w:rPr>
       </w:pPr>
-      <w:bookmarkStart w:id="23" w:name="_Toc161585448"/>
+      <w:bookmarkStart w:id="22" w:name="_Toc161585448"/>
       <w:r>
         <w:rPr>
           <w:lang w:eastAsia="ru-RU"/>
         </w:rPr>
         <w:t>Неавторизированный пользователь</w:t>
       </w:r>
-      <w:bookmarkEnd w:id="23"/>
+      <w:bookmarkEnd w:id="22"/>
     </w:p>
     <w:p>
       <w:pPr>
@@ -7997,14 +7870,14 @@
           <w:lang w:eastAsia="ru-RU"/>
         </w:rPr>
       </w:pPr>
-      <w:bookmarkStart w:id="24" w:name="_Toc161585449"/>
+      <w:bookmarkStart w:id="23" w:name="_Toc161585449"/>
       <w:r>
         <w:rPr>
           <w:lang w:eastAsia="ru-RU"/>
         </w:rPr>
         <w:t>Авторизованный пользователь</w:t>
       </w:r>
-      <w:bookmarkEnd w:id="24"/>
+      <w:bookmarkEnd w:id="23"/>
     </w:p>
     <w:p>
       <w:pPr>
@@ -8117,14 +7990,14 @@
           <w:lang w:eastAsia="ru-RU"/>
         </w:rPr>
       </w:pPr>
-      <w:bookmarkStart w:id="25" w:name="_Toc161585450"/>
+      <w:bookmarkStart w:id="24" w:name="_Toc161585450"/>
       <w:r>
         <w:rPr>
           <w:lang w:eastAsia="ru-RU"/>
         </w:rPr>
         <w:t>Администратор</w:t>
       </w:r>
-      <w:bookmarkEnd w:id="25"/>
+      <w:bookmarkEnd w:id="24"/>
       <w:r>
         <w:rPr>
           <w:lang w:eastAsia="ru-RU"/>
@@ -8246,7 +8119,7 @@
       <w:pPr>
         <w:pStyle w:val="a1"/>
       </w:pPr>
-      <w:bookmarkStart w:id="26" w:name="_Toc161585451"/>
+      <w:bookmarkStart w:id="25" w:name="_Toc161585451"/>
       <w:r>
         <w:lastRenderedPageBreak/>
         <w:t>Дизайн</w:t>
@@ -8254,7 +8127,7 @@
       <w:r>
         <w:t xml:space="preserve"> сайта</w:t>
       </w:r>
-      <w:bookmarkEnd w:id="26"/>
+      <w:bookmarkEnd w:id="25"/>
     </w:p>
     <w:p>
       <w:pPr>
@@ -8343,12 +8216,12 @@
       <w:pPr>
         <w:pStyle w:val="a1"/>
       </w:pPr>
-      <w:bookmarkStart w:id="27" w:name="_Toc161585452"/>
+      <w:bookmarkStart w:id="26" w:name="_Toc161585452"/>
       <w:r>
         <w:lastRenderedPageBreak/>
         <w:t>Структура сайта</w:t>
       </w:r>
-      <w:bookmarkEnd w:id="27"/>
+      <w:bookmarkEnd w:id="26"/>
     </w:p>
     <w:p>
       <w:pPr>
@@ -8614,21 +8487,21 @@
         <w:lastRenderedPageBreak/>
         <w:t xml:space="preserve"> </w:t>
       </w:r>
-      <w:bookmarkStart w:id="28" w:name="_Toc161585453"/>
+      <w:bookmarkStart w:id="27" w:name="_Toc161585453"/>
       <w:r>
         <w:t>Навигация по сайту</w:t>
       </w:r>
+      <w:bookmarkEnd w:id="27"/>
+    </w:p>
+    <w:p>
+      <w:pPr>
+        <w:pStyle w:val="2"/>
+      </w:pPr>
+      <w:bookmarkStart w:id="28" w:name="_Toc161585454"/>
+      <w:r>
+        <w:t>Основное навигационное меню</w:t>
+      </w:r>
       <w:bookmarkEnd w:id="28"/>
-    </w:p>
-    <w:p>
-      <w:pPr>
-        <w:pStyle w:val="2"/>
-      </w:pPr>
-      <w:bookmarkStart w:id="29" w:name="_Toc161585454"/>
-      <w:r>
-        <w:t>Основное навигационное меню</w:t>
-      </w:r>
-      <w:bookmarkEnd w:id="29"/>
     </w:p>
     <w:p>
       <w:pPr>
@@ -8697,7 +8570,7 @@
           <w:lang w:eastAsia="ru-RU"/>
         </w:rPr>
       </w:pPr>
-      <w:bookmarkStart w:id="30" w:name="_Toc161585455"/>
+      <w:bookmarkStart w:id="29" w:name="_Toc161585455"/>
       <w:r>
         <w:rPr>
           <w:lang w:eastAsia="ru-RU"/>
@@ -8705,7 +8578,7 @@
         <w:lastRenderedPageBreak/>
         <w:t>Описание страниц сайта</w:t>
       </w:r>
-      <w:bookmarkEnd w:id="30"/>
+      <w:bookmarkEnd w:id="29"/>
     </w:p>
     <w:p>
       <w:pPr>
@@ -8716,14 +8589,14 @@
           <w:lang w:eastAsia="ru-RU"/>
         </w:rPr>
       </w:pPr>
-      <w:bookmarkStart w:id="31" w:name="_Toc161585456"/>
+      <w:bookmarkStart w:id="30" w:name="_Toc161585456"/>
       <w:r>
         <w:rPr>
           <w:lang w:eastAsia="ru-RU"/>
         </w:rPr>
         <w:t>Динамические страницы сайта</w:t>
       </w:r>
-      <w:bookmarkEnd w:id="31"/>
+      <w:bookmarkEnd w:id="30"/>
     </w:p>
     <w:p>
       <w:pPr>
@@ -8947,11 +8820,11 @@
       <w:pPr>
         <w:pStyle w:val="4"/>
       </w:pPr>
-      <w:bookmarkStart w:id="32" w:name="_Toc161585457"/>
+      <w:bookmarkStart w:id="31" w:name="_Toc161585457"/>
       <w:r>
         <w:t>Редактировать данные пользователя</w:t>
       </w:r>
-      <w:bookmarkEnd w:id="32"/>
+      <w:bookmarkEnd w:id="31"/>
     </w:p>
     <w:p>
       <w:pPr>
@@ -9062,14 +8935,87 @@
       <w:pPr>
         <w:pStyle w:val="4"/>
       </w:pPr>
-      <w:bookmarkStart w:id="33" w:name="_Toc161585458"/>
+      <w:bookmarkStart w:id="32" w:name="_Toc161585458"/>
       <w:r>
         <w:t>Мои мероприятия</w:t>
       </w:r>
+      <w:bookmarkEnd w:id="32"/>
+      <w:r>
+        <w:t> </w:t>
+      </w:r>
+    </w:p>
+    <w:p>
+      <w:pPr>
+        <w:pStyle w:val="af6"/>
+      </w:pPr>
+      <w:r>
+        <w:t>В шапке страницы есть кнопка назад, нажав на которую пользователь возвращается на предыдущую страницу.</w:t>
+      </w:r>
+    </w:p>
+    <w:p>
+      <w:pPr>
+        <w:pStyle w:val="af6"/>
+      </w:pPr>
+      <w:r>
+        <w:t>Включает в себя:</w:t>
+      </w:r>
+    </w:p>
+    <w:p>
+      <w:pPr>
+        <w:pStyle w:val="a3"/>
+      </w:pPr>
+      <w:r>
+        <w:t>н</w:t>
+      </w:r>
+      <w:r>
+        <w:t>азвание мероприятия</w:t>
+      </w:r>
+      <w:r>
+        <w:t>;</w:t>
+      </w:r>
+    </w:p>
+    <w:p>
+      <w:pPr>
+        <w:pStyle w:val="a3"/>
+      </w:pPr>
+      <w:r>
+        <w:t>в</w:t>
+      </w:r>
+      <w:r>
+        <w:t>ремя проведения</w:t>
+      </w:r>
+      <w:r>
+        <w:t>;</w:t>
+      </w:r>
+    </w:p>
+    <w:p>
+      <w:pPr>
+        <w:pStyle w:val="a3"/>
+      </w:pPr>
+      <w:r>
+        <w:t>а</w:t>
+      </w:r>
+      <w:r>
+        <w:t>дрес мероприятия</w:t>
+      </w:r>
+      <w:r>
+        <w:t>.</w:t>
+      </w:r>
+    </w:p>
+    <w:p>
+      <w:pPr>
+        <w:pStyle w:val="af6"/>
+      </w:pPr>
+    </w:p>
+    <w:p>
+      <w:pPr>
+        <w:pStyle w:val="4"/>
+      </w:pPr>
+      <w:bookmarkStart w:id="33" w:name="_Toc161585459"/>
+      <w:r>
+        <w:t>Мои заказы</w:t>
+      </w:r>
       <w:bookmarkEnd w:id="33"/>
-      <w:r>
-        <w:t> </w:t>
-      </w:r>
     </w:p>
     <w:p>
       <w:pPr>
@@ -9084,93 +9030,25 @@
         <w:pStyle w:val="af6"/>
       </w:pPr>
       <w:r>
-        <w:t>Включает в себя:</w:t>
-      </w:r>
-    </w:p>
-    <w:p>
-      <w:pPr>
-        <w:pStyle w:val="a3"/>
-      </w:pPr>
-      <w:r>
-        <w:t>н</w:t>
-      </w:r>
-      <w:r>
-        <w:t>азвание мероприятия</w:t>
-      </w:r>
-      <w:r>
-        <w:t>;</w:t>
-      </w:r>
-    </w:p>
-    <w:p>
-      <w:pPr>
-        <w:pStyle w:val="a3"/>
-      </w:pPr>
-      <w:r>
-        <w:t>в</w:t>
-      </w:r>
-      <w:r>
-        <w:t>ремя проведения</w:t>
-      </w:r>
-      <w:r>
-        <w:t>;</w:t>
-      </w:r>
-    </w:p>
-    <w:p>
-      <w:pPr>
-        <w:pStyle w:val="a3"/>
-      </w:pPr>
-      <w:r>
-        <w:t>а</w:t>
-      </w:r>
-      <w:r>
-        <w:t>дрес мероприятия</w:t>
-      </w:r>
-      <w:r>
-        <w:t>.</w:t>
+        <w:t>Доступна авторизованным пользователям после нажатия на кнопки “Мои заказы” в выпадающем меню личного кабинета.</w:t>
+      </w:r>
+      <w:r>
+        <w:t xml:space="preserve"> </w:t>
+      </w:r>
+      <w:r>
+        <w:t xml:space="preserve">На странице находится информация об активных </w:t>
+      </w:r>
+      <w:r>
+        <w:t>и неактивных</w:t>
+      </w:r>
+      <w:r>
+        <w:t xml:space="preserve"> заказах пользователя. Записи появляются если пользователь ранее создавал заказ.</w:t>
       </w:r>
     </w:p>
     <w:p>
       <w:pPr>
         <w:pStyle w:val="af6"/>
       </w:pPr>
-    </w:p>
-    <w:p>
-      <w:pPr>
-        <w:pStyle w:val="4"/>
-      </w:pPr>
-      <w:bookmarkStart w:id="34" w:name="_Toc161585459"/>
-      <w:r>
-        <w:t>Мои заказы</w:t>
-      </w:r>
-      <w:bookmarkEnd w:id="34"/>
-    </w:p>
-    <w:p>
-      <w:pPr>
-        <w:pStyle w:val="af6"/>
-      </w:pPr>
-      <w:r>
-        <w:t>В шапке страницы есть кнопка назад, нажав на которую пользователь возвращается на предыдущую страницу.</w:t>
-      </w:r>
-    </w:p>
-    <w:p>
-      <w:pPr>
-        <w:pStyle w:val="af6"/>
-      </w:pPr>
-      <w:r>
-        <w:t>Доступна авторизованным пользователям после нажатия на кнопки “Мои заказы” в выпадающем меню личного кабинета.</w:t>
-      </w:r>
-      <w:r>
-        <w:t xml:space="preserve"> </w:t>
-      </w:r>
-      <w:r>
-        <w:t xml:space="preserve">На странице находится информация об активных </w:t>
-      </w:r>
-      <w:r>
-        <w:t>и неактивных</w:t>
-      </w:r>
-      <w:r>
-        <w:t xml:space="preserve"> заказах пользователя. Записи появляются если пользователь ранее создавал заказ.</w:t>
-      </w:r>
     </w:p>
     <w:p>
       <w:pPr>
@@ -9213,50 +9091,57 @@
         <w:rPr>
           <w:lang w:eastAsia="ru-RU"/>
         </w:rPr>
-        <w:t xml:space="preserve">одержит </w:t>
-      </w:r>
-      <w:proofErr w:type="spellStart"/>
-      <w:r>
-        <w:rPr>
-          <w:lang w:eastAsia="ru-RU"/>
-        </w:rPr>
-        <w:t>кликабельные</w:t>
-      </w:r>
-      <w:proofErr w:type="spellEnd"/>
-      <w:r>
-        <w:rPr>
-          <w:lang w:eastAsia="ru-RU"/>
-        </w:rPr>
-        <w:t xml:space="preserve"> блоки с видами услуг по созданию сайтов и их описанием, с возможностью выбрать один из них и перейти на интересующую страницу.</w:t>
-      </w:r>
-    </w:p>
-    <w:p>
-      <w:pPr>
-        <w:pStyle w:val="af6"/>
+        <w:t>одержит кликабельные блоки с видами услуг по созданию сайтов и их описанием, с возможностью выбрать один из них и перейти на интересующую страницу.</w:t>
+      </w:r>
+      <w:r>
+        <w:rPr>
+          <w:lang w:eastAsia="ru-RU"/>
+        </w:rPr>
+        <w:br w:type="page"/>
+      </w:r>
+    </w:p>
+    <w:p>
+      <w:pPr>
+        <w:pStyle w:val="4"/>
         <w:rPr>
           <w:sz w:val="24"/>
           <w:szCs w:val="24"/>
-          <w:lang w:eastAsia="ru-RU"/>
-        </w:rPr>
-      </w:pPr>
-    </w:p>
-    <w:p>
-      <w:pPr>
-        <w:pStyle w:val="4"/>
+        </w:rPr>
+      </w:pPr>
+      <w:bookmarkStart w:id="34" w:name="_Toc161585460"/>
+      <w:r>
+        <w:lastRenderedPageBreak/>
+        <w:t>Корпоративный сайт</w:t>
+      </w:r>
+      <w:bookmarkEnd w:id="34"/>
+    </w:p>
+    <w:p>
+      <w:pPr>
+        <w:pStyle w:val="af6"/>
         <w:rPr>
           <w:sz w:val="24"/>
           <w:szCs w:val="24"/>
-        </w:rPr>
-      </w:pPr>
-      <w:bookmarkStart w:id="35" w:name="_Toc161585460"/>
-      <w:r>
-        <w:t>Корпоративный сайт</w:t>
-      </w:r>
-      <w:bookmarkEnd w:id="35"/>
+          <w:lang w:eastAsia="ru-RU"/>
+        </w:rPr>
+      </w:pPr>
+      <w:r>
+        <w:rPr>
+          <w:lang w:eastAsia="ru-RU"/>
+        </w:rPr>
+        <w:t>В шапке страницы есть кнопка назад, нажав на которую пользователь возвращается на предыдущую страницу.</w:t>
+      </w:r>
     </w:p>
     <w:p>
       <w:pPr>
         <w:pStyle w:val="af6"/>
+      </w:pPr>
+      <w:r>
+        <w:t>Содержит предварительную информацию о стоимости работ и примеры их реализации, а также кнопку создания заказа, которая при нажатии переносит незарегистрированного пользователя на страницу авторизации. При нажатии уже зарегистрированным пользователем открывает окно создания заказа. В окне создания заказа зарегистрированный пользователь может подать заявку на разработку. Чтобы подать заявку, пользователь должен заполнить форму с обязательными для заполнения полями, такими как:</w:t>
+      </w:r>
+    </w:p>
+    <w:p>
+      <w:pPr>
+        <w:pStyle w:val="a3"/>
         <w:rPr>
           <w:sz w:val="24"/>
           <w:szCs w:val="24"/>
@@ -9267,16 +9152,19 @@
         <w:rPr>
           <w:lang w:eastAsia="ru-RU"/>
         </w:rPr>
-        <w:t>В шапке страницы есть кнопка назад, нажав на которую пользователь возвращается на предыдущую страницу.</w:t>
-      </w:r>
-    </w:p>
-    <w:p>
-      <w:pPr>
-        <w:pStyle w:val="af6"/>
-      </w:pPr>
-      <w:r>
-        <w:lastRenderedPageBreak/>
-        <w:t>Содержит предварительную информацию о стоимости работ и примеры их реализации, а также кнопку создания заказа, которая при нажатии переносит незарегистрированного пользователя на страницу авторизации. При нажатии уже зарегистрированным пользователем открывает окно создания заказа. В окне создания заказа зарегистрированный пользователь может подать заявку на разработку. Чтобы подать заявку, пользователь должен заполнить форму с обязательными для заполнения полями, такими как:</w:t>
+        <w:t>э</w:t>
+      </w:r>
+      <w:r>
+        <w:rPr>
+          <w:lang w:eastAsia="ru-RU"/>
+        </w:rPr>
+        <w:t>лектронная почта (данное поле по умолчанию содержит электронную почту, указанную в личном кабинете пользователя, но при необходимости может быть изменено им)</w:t>
+      </w:r>
+      <w:r>
+        <w:rPr>
+          <w:lang w:eastAsia="ru-RU"/>
+        </w:rPr>
+        <w:t>;</w:t>
       </w:r>
     </w:p>
     <w:p>
@@ -9289,21 +9177,9 @@
         </w:rPr>
       </w:pPr>
       <w:r>
-        <w:rPr>
-          <w:lang w:eastAsia="ru-RU"/>
-        </w:rPr>
-        <w:t>э</w:t>
-      </w:r>
-      <w:r>
-        <w:rPr>
-          <w:lang w:eastAsia="ru-RU"/>
-        </w:rPr>
-        <w:t>лектронная почта (данное поле по умолчанию содержит электронную почту, указанную в личном кабинете пользователя, но при необходимости может быть изменено им)</w:t>
-      </w:r>
-      <w:r>
-        <w:rPr>
-          <w:lang w:eastAsia="ru-RU"/>
-        </w:rPr>
+        <w:t>Ф.И.О.</w:t>
+      </w:r>
+      <w:r>
         <w:t>;</w:t>
       </w:r>
     </w:p>
@@ -9317,9 +9193,21 @@
         </w:rPr>
       </w:pPr>
       <w:r>
-        <w:t>Ф.И.О.</w:t>
-      </w:r>
-      <w:r>
+        <w:rPr>
+          <w:lang w:eastAsia="ru-RU"/>
+        </w:rPr>
+        <w:t>н</w:t>
+      </w:r>
+      <w:r>
+        <w:rPr>
+          <w:lang w:eastAsia="ru-RU"/>
+        </w:rPr>
+        <w:t>омер телефона</w:t>
+      </w:r>
+      <w:r>
+        <w:rPr>
+          <w:lang w:eastAsia="ru-RU"/>
+        </w:rPr>
         <w:t>;</w:t>
       </w:r>
     </w:p>
@@ -9336,106 +9224,106 @@
         <w:rPr>
           <w:lang w:eastAsia="ru-RU"/>
         </w:rPr>
-        <w:t>н</w:t>
-      </w:r>
-      <w:r>
-        <w:rPr>
-          <w:lang w:eastAsia="ru-RU"/>
-        </w:rPr>
-        <w:t>омер телефона</w:t>
-      </w:r>
-      <w:r>
-        <w:rPr>
-          <w:lang w:eastAsia="ru-RU"/>
-        </w:rPr>
-        <w:t>;</w:t>
-      </w:r>
-    </w:p>
-    <w:p>
-      <w:pPr>
-        <w:pStyle w:val="a3"/>
+        <w:t>к</w:t>
+      </w:r>
+      <w:r>
+        <w:rPr>
+          <w:lang w:eastAsia="ru-RU"/>
+        </w:rPr>
+        <w:t>раткое описание заказа с возможностью прикрепления текстового документа</w:t>
+      </w:r>
+      <w:r>
+        <w:rPr>
+          <w:lang w:eastAsia="ru-RU"/>
+        </w:rPr>
+        <w:t>.</w:t>
+      </w:r>
+    </w:p>
+    <w:p>
+      <w:pPr>
+        <w:pStyle w:val="af6"/>
+        <w:rPr>
+          <w:lang w:eastAsia="ru-RU"/>
+        </w:rPr>
+      </w:pPr>
+      <w:r>
+        <w:rPr>
+          <w:lang w:eastAsia="ru-RU"/>
+        </w:rPr>
+        <w:t xml:space="preserve">После нажатия пользователем кнопки “Подать заявку” </w:t>
+      </w:r>
+      <w:r>
+        <w:rPr>
+          <w:lang w:eastAsia="ru-RU"/>
+        </w:rPr>
+        <w:t>(при</w:t>
+      </w:r>
+      <w:r>
+        <w:rPr>
+          <w:lang w:eastAsia="ru-RU"/>
+        </w:rPr>
+        <w:t xml:space="preserve"> условии заполнения обязательных полей формы) пользователю будет показано всплывающее уведомления с текстом “Заявка принята к рассмотрению. Информация о статусе заявки будет доступна в вашем Личном кабинете”</w:t>
+      </w:r>
+      <w:r>
+        <w:rPr>
+          <w:lang w:eastAsia="ru-RU"/>
+        </w:rPr>
+        <w:t>.</w:t>
+      </w:r>
+    </w:p>
+    <w:p>
+      <w:pPr>
+        <w:pStyle w:val="af6"/>
+        <w:rPr>
+          <w:lang w:eastAsia="ru-RU"/>
+        </w:rPr>
+      </w:pPr>
+    </w:p>
+    <w:p>
+      <w:pPr>
+        <w:pStyle w:val="4"/>
         <w:rPr>
           <w:sz w:val="24"/>
           <w:szCs w:val="24"/>
-          <w:lang w:eastAsia="ru-RU"/>
-        </w:rPr>
-      </w:pPr>
-      <w:r>
-        <w:rPr>
-          <w:lang w:eastAsia="ru-RU"/>
-        </w:rPr>
-        <w:t>к</w:t>
-      </w:r>
-      <w:r>
-        <w:rPr>
-          <w:lang w:eastAsia="ru-RU"/>
-        </w:rPr>
-        <w:t>раткое описание заказа с возможностью прикрепления текстового документа</w:t>
-      </w:r>
-      <w:r>
-        <w:rPr>
-          <w:lang w:eastAsia="ru-RU"/>
-        </w:rPr>
-        <w:t>.</w:t>
-      </w:r>
+        </w:rPr>
+      </w:pPr>
+      <w:bookmarkStart w:id="35" w:name="_Toc161585461"/>
+      <w:r>
+        <w:t>Интернет-магазин</w:t>
+      </w:r>
+      <w:bookmarkEnd w:id="35"/>
     </w:p>
     <w:p>
       <w:pPr>
         <w:pStyle w:val="af6"/>
-        <w:rPr>
-          <w:lang w:eastAsia="ru-RU"/>
-        </w:rPr>
-      </w:pPr>
-      <w:r>
-        <w:rPr>
-          <w:lang w:eastAsia="ru-RU"/>
-        </w:rPr>
-        <w:t xml:space="preserve">После нажатия пользователем кнопки “Подать заявку” </w:t>
-      </w:r>
-      <w:r>
-        <w:rPr>
-          <w:lang w:eastAsia="ru-RU"/>
-        </w:rPr>
-        <w:t>(при</w:t>
-      </w:r>
-      <w:r>
-        <w:rPr>
-          <w:lang w:eastAsia="ru-RU"/>
-        </w:rPr>
-        <w:t xml:space="preserve"> условии заполнения обязательных полей формы) пользователю будет показано всплывающее уведомления с текстом “Заявка принята к рассмотрению. Информация о статусе заявки будет доступна в вашем Личном кабинете”</w:t>
-      </w:r>
-      <w:r>
-        <w:rPr>
-          <w:lang w:eastAsia="ru-RU"/>
-        </w:rPr>
-        <w:t>.</w:t>
-      </w:r>
-    </w:p>
-    <w:p>
-      <w:pPr>
-        <w:pStyle w:val="af6"/>
-        <w:rPr>
-          <w:lang w:eastAsia="ru-RU"/>
-        </w:rPr>
-      </w:pPr>
-    </w:p>
-    <w:p>
-      <w:pPr>
-        <w:pStyle w:val="4"/>
         <w:rPr>
           <w:sz w:val="24"/>
           <w:szCs w:val="24"/>
-        </w:rPr>
-      </w:pPr>
-      <w:bookmarkStart w:id="36" w:name="_Toc161585461"/>
-      <w:r>
-        <w:t>Интернет-магазин</w:t>
-      </w:r>
-      <w:bookmarkEnd w:id="36"/>
+          <w:lang w:eastAsia="ru-RU"/>
+        </w:rPr>
+      </w:pPr>
+      <w:r>
+        <w:rPr>
+          <w:lang w:eastAsia="ru-RU"/>
+        </w:rPr>
+        <w:t>В шапке страницы есть кнопка назад, нажав на которую пользователь возвращается на предыдущую страницу.</w:t>
+      </w:r>
     </w:p>
     <w:p>
       <w:pPr>
         <w:pStyle w:val="af6"/>
+      </w:pPr>
+      <w:r>
+        <w:t xml:space="preserve">Содержит предварительную информацию о стоимости работ и примеры их реализации, а также кнопку создания заказа, которая при нажатии переносит незарегистрированного пользователя на страницу авторизации. При нажатии уже зарегистрированным пользователем </w:t>
+      </w:r>
+      <w:r>
+        <w:lastRenderedPageBreak/>
+        <w:t>открывает окно создания заказа. В окне создания заказа зарегистрированный пользователь может подать заявку на разработку. Чтобы подать заявку, пользователь должен заполнить форму с обязательными для заполнения полями, такими как:</w:t>
+      </w:r>
+    </w:p>
+    <w:p>
+      <w:pPr>
+        <w:pStyle w:val="a3"/>
         <w:rPr>
           <w:sz w:val="24"/>
           <w:szCs w:val="24"/>
@@ -9446,19 +9334,19 @@
         <w:rPr>
           <w:lang w:eastAsia="ru-RU"/>
         </w:rPr>
-        <w:t>В шапке страницы есть кнопка назад, нажав на которую пользователь возвращается на предыдущую страницу.</w:t>
-      </w:r>
-    </w:p>
-    <w:p>
-      <w:pPr>
-        <w:pStyle w:val="af6"/>
-      </w:pPr>
-      <w:r>
-        <w:t xml:space="preserve">Содержит предварительную информацию о стоимости работ и примеры их реализации, а также кнопку создания заказа, которая при нажатии переносит незарегистрированного пользователя на страницу авторизации. При нажатии уже зарегистрированным пользователем открывает окно создания заказа. В окне создания заказа зарегистрированный пользователь может подать заявку на разработку. Чтобы подать заявку, </w:t>
-      </w:r>
-      <w:r>
-        <w:lastRenderedPageBreak/>
-        <w:t>пользователь должен заполнить форму с обязательными для заполнения полями, такими как:</w:t>
+        <w:t>э</w:t>
+      </w:r>
+      <w:r>
+        <w:rPr>
+          <w:lang w:eastAsia="ru-RU"/>
+        </w:rPr>
+        <w:t>лектронная почта (данное поле по умолчанию содержит электронную почту, указанную в личном кабинете пользователя, но при необходимости может быть изменено им)</w:t>
+      </w:r>
+      <w:r>
+        <w:rPr>
+          <w:lang w:eastAsia="ru-RU"/>
+        </w:rPr>
+        <w:t>;</w:t>
       </w:r>
     </w:p>
     <w:p>
@@ -9471,21 +9359,9 @@
         </w:rPr>
       </w:pPr>
       <w:r>
-        <w:rPr>
-          <w:lang w:eastAsia="ru-RU"/>
-        </w:rPr>
-        <w:t>э</w:t>
-      </w:r>
-      <w:r>
-        <w:rPr>
-          <w:lang w:eastAsia="ru-RU"/>
-        </w:rPr>
-        <w:t>лектронная почта (данное поле по умолчанию содержит электронную почту, указанную в личном кабинете пользователя, но при необходимости может быть изменено им)</w:t>
-      </w:r>
-      <w:r>
-        <w:rPr>
-          <w:lang w:eastAsia="ru-RU"/>
-        </w:rPr>
+        <w:t>Ф.И.О.</w:t>
+      </w:r>
+      <w:r>
         <w:t>;</w:t>
       </w:r>
     </w:p>
@@ -9499,9 +9375,21 @@
         </w:rPr>
       </w:pPr>
       <w:r>
-        <w:t>Ф.И.О.</w:t>
-      </w:r>
-      <w:r>
+        <w:rPr>
+          <w:lang w:eastAsia="ru-RU"/>
+        </w:rPr>
+        <w:t>н</w:t>
+      </w:r>
+      <w:r>
+        <w:rPr>
+          <w:lang w:eastAsia="ru-RU"/>
+        </w:rPr>
+        <w:t>омер телефона</w:t>
+      </w:r>
+      <w:r>
+        <w:rPr>
+          <w:lang w:eastAsia="ru-RU"/>
+        </w:rPr>
         <w:t>;</w:t>
       </w:r>
     </w:p>
@@ -9518,96 +9406,92 @@
         <w:rPr>
           <w:lang w:eastAsia="ru-RU"/>
         </w:rPr>
-        <w:t>н</w:t>
-      </w:r>
-      <w:r>
-        <w:rPr>
-          <w:lang w:eastAsia="ru-RU"/>
-        </w:rPr>
-        <w:t>омер телефона</w:t>
-      </w:r>
-      <w:r>
-        <w:rPr>
-          <w:lang w:eastAsia="ru-RU"/>
-        </w:rPr>
-        <w:t>;</w:t>
-      </w:r>
-    </w:p>
-    <w:p>
-      <w:pPr>
-        <w:pStyle w:val="a3"/>
+        <w:t>к</w:t>
+      </w:r>
+      <w:r>
+        <w:rPr>
+          <w:lang w:eastAsia="ru-RU"/>
+        </w:rPr>
+        <w:t>раткое описание заказа с возможностью прикрепления текстового документа</w:t>
+      </w:r>
+      <w:r>
+        <w:rPr>
+          <w:lang w:eastAsia="ru-RU"/>
+        </w:rPr>
+        <w:t>.</w:t>
+      </w:r>
+    </w:p>
+    <w:p>
+      <w:pPr>
+        <w:pStyle w:val="af6"/>
+        <w:rPr>
+          <w:lang w:eastAsia="ru-RU"/>
+        </w:rPr>
+      </w:pPr>
+      <w:r>
+        <w:rPr>
+          <w:lang w:eastAsia="ru-RU"/>
+        </w:rPr>
+        <w:t>После нажатия пользователем кнопки “Подать заявку” (при условии заполнения обязательных полей формы) пользователю будет показано всплывающее уведомления с текстом “Заявка принята к рассмотрению. Информация о статусе заявки будет доступна в вашем Личном кабинете”</w:t>
+      </w:r>
+      <w:r>
+        <w:rPr>
+          <w:lang w:eastAsia="ru-RU"/>
+        </w:rPr>
+        <w:t>.</w:t>
+      </w:r>
+    </w:p>
+    <w:p>
+      <w:pPr>
+        <w:pStyle w:val="af6"/>
         <w:rPr>
           <w:sz w:val="24"/>
           <w:szCs w:val="24"/>
           <w:lang w:eastAsia="ru-RU"/>
         </w:rPr>
       </w:pPr>
-      <w:r>
-        <w:rPr>
-          <w:lang w:eastAsia="ru-RU"/>
-        </w:rPr>
-        <w:t>к</w:t>
-      </w:r>
-      <w:r>
-        <w:rPr>
-          <w:lang w:eastAsia="ru-RU"/>
-        </w:rPr>
-        <w:t>раткое описание заказа с возможностью прикрепления текстового документа</w:t>
-      </w:r>
-      <w:r>
-        <w:rPr>
-          <w:lang w:eastAsia="ru-RU"/>
-        </w:rPr>
-        <w:t>.</w:t>
-      </w:r>
-    </w:p>
-    <w:p>
-      <w:pPr>
-        <w:pStyle w:val="af6"/>
-        <w:rPr>
-          <w:lang w:eastAsia="ru-RU"/>
-        </w:rPr>
-      </w:pPr>
-      <w:r>
-        <w:rPr>
-          <w:lang w:eastAsia="ru-RU"/>
-        </w:rPr>
-        <w:t>После нажатия пользователем кнопки “Подать заявку” (при условии заполнения обязательных полей формы) пользователю будет показано всплывающее уведомления с текстом “Заявка принята к рассмотрению. Информация о статусе заявки будет доступна в вашем Личном кабинете”</w:t>
-      </w:r>
-      <w:r>
-        <w:rPr>
-          <w:lang w:eastAsia="ru-RU"/>
-        </w:rPr>
-        <w:t>.</w:t>
-      </w:r>
-    </w:p>
-    <w:p>
-      <w:pPr>
-        <w:pStyle w:val="af6"/>
+    </w:p>
+    <w:p>
+      <w:pPr>
+        <w:pStyle w:val="4"/>
         <w:rPr>
           <w:sz w:val="24"/>
           <w:szCs w:val="24"/>
-          <w:lang w:eastAsia="ru-RU"/>
-        </w:rPr>
-      </w:pPr>
-    </w:p>
-    <w:p>
-      <w:pPr>
-        <w:pStyle w:val="4"/>
+        </w:rPr>
+      </w:pPr>
+      <w:bookmarkStart w:id="36" w:name="_Toc161585462"/>
+      <w:r>
+        <w:t>Лэндинг</w:t>
+      </w:r>
+      <w:bookmarkEnd w:id="36"/>
+    </w:p>
+    <w:p>
+      <w:pPr>
+        <w:pStyle w:val="af6"/>
         <w:rPr>
           <w:sz w:val="24"/>
           <w:szCs w:val="24"/>
-        </w:rPr>
-      </w:pPr>
-      <w:bookmarkStart w:id="37" w:name="_Toc161585462"/>
-      <w:r>
-        <w:t>Лэндинг</w:t>
-      </w:r>
-      <w:bookmarkEnd w:id="37"/>
+          <w:lang w:eastAsia="ru-RU"/>
+        </w:rPr>
+      </w:pPr>
+      <w:r>
+        <w:rPr>
+          <w:lang w:eastAsia="ru-RU"/>
+        </w:rPr>
+        <w:t>В шапке страницы есть кнопка назад, нажав на которую пользователь возвращается на предыдущую страницу.</w:t>
+      </w:r>
     </w:p>
     <w:p>
       <w:pPr>
         <w:pStyle w:val="af6"/>
+      </w:pPr>
+      <w:r>
+        <w:t>Содержит предварительную информацию о стоимости работ и примеры их реализации, а также кнопку создания заказа, которая при нажатии переносит незарегистрированного пользователя на страницу авторизации. При нажатии уже зарегистрированным пользователем открывает окно создания заказа. В окне создания заказа зарегистрированный пользователь может подать заявку на разработку. Чтобы подать заявку, пользователь должен заполнить форму с обязательными для заполнения полями, такими как:</w:t>
+      </w:r>
+    </w:p>
+    <w:p>
+      <w:pPr>
+        <w:pStyle w:val="a3"/>
         <w:rPr>
           <w:sz w:val="24"/>
           <w:szCs w:val="24"/>
@@ -9618,15 +9502,19 @@
         <w:rPr>
           <w:lang w:eastAsia="ru-RU"/>
         </w:rPr>
-        <w:t>В шапке страницы есть кнопка назад, нажав на которую пользователь возвращается на предыдущую страницу.</w:t>
-      </w:r>
-    </w:p>
-    <w:p>
-      <w:pPr>
-        <w:pStyle w:val="af6"/>
-      </w:pPr>
-      <w:r>
-        <w:t>Содержит предварительную информацию о стоимости работ и примеры их реализации, а также кнопку создания заказа, которая при нажатии переносит незарегистрированного пользователя на страницу авторизации. При нажатии уже зарегистрированным пользователем открывает окно создания заказа. В окне создания заказа зарегистрированный пользователь может подать заявку на разработку. Чтобы подать заявку, пользователь должен заполнить форму с обязательными для заполнения полями, такими как:</w:t>
+        <w:t>э</w:t>
+      </w:r>
+      <w:r>
+        <w:rPr>
+          <w:lang w:eastAsia="ru-RU"/>
+        </w:rPr>
+        <w:t>лектронная почта (данное поле по умолчанию содержит электронную почту, указанную в личном кабинете пользователя, но при необходимости может быть изменено им)</w:t>
+      </w:r>
+      <w:r>
+        <w:rPr>
+          <w:lang w:eastAsia="ru-RU"/>
+        </w:rPr>
+        <w:t>;</w:t>
       </w:r>
     </w:p>
     <w:p>
@@ -9639,21 +9527,10 @@
         </w:rPr>
       </w:pPr>
       <w:r>
-        <w:rPr>
-          <w:lang w:eastAsia="ru-RU"/>
-        </w:rPr>
-        <w:t>э</w:t>
-      </w:r>
-      <w:r>
-        <w:rPr>
-          <w:lang w:eastAsia="ru-RU"/>
-        </w:rPr>
-        <w:t>лектронная почта (данное поле по умолчанию содержит электронную почту, указанную в личном кабинете пользователя, но при необходимости может быть изменено им)</w:t>
-      </w:r>
-      <w:r>
-        <w:rPr>
-          <w:lang w:eastAsia="ru-RU"/>
-        </w:rPr>
+        <w:lastRenderedPageBreak/>
+        <w:t>Ф.И.О.</w:t>
+      </w:r>
+      <w:r>
         <w:t>;</w:t>
       </w:r>
     </w:p>
@@ -9667,9 +9544,21 @@
         </w:rPr>
       </w:pPr>
       <w:r>
-        <w:t>Ф.И.О.</w:t>
-      </w:r>
-      <w:r>
+        <w:rPr>
+          <w:lang w:eastAsia="ru-RU"/>
+        </w:rPr>
+        <w:t>н</w:t>
+      </w:r>
+      <w:r>
+        <w:rPr>
+          <w:lang w:eastAsia="ru-RU"/>
+        </w:rPr>
+        <w:t>омер телефона</w:t>
+      </w:r>
+      <w:r>
+        <w:rPr>
+          <w:lang w:eastAsia="ru-RU"/>
+        </w:rPr>
         <w:t>;</w:t>
       </w:r>
     </w:p>
@@ -9686,83 +9575,76 @@
         <w:rPr>
           <w:lang w:eastAsia="ru-RU"/>
         </w:rPr>
-        <w:t>н</w:t>
-      </w:r>
-      <w:r>
-        <w:rPr>
-          <w:lang w:eastAsia="ru-RU"/>
-        </w:rPr>
-        <w:t>омер телефона</w:t>
-      </w:r>
-      <w:r>
-        <w:rPr>
-          <w:lang w:eastAsia="ru-RU"/>
-        </w:rPr>
-        <w:t>;</w:t>
-      </w:r>
-    </w:p>
-    <w:p>
-      <w:pPr>
-        <w:pStyle w:val="a3"/>
+        <w:t>к</w:t>
+      </w:r>
+      <w:r>
+        <w:rPr>
+          <w:lang w:eastAsia="ru-RU"/>
+        </w:rPr>
+        <w:t>раткое описание заказа с возможностью прикрепления текстового документа</w:t>
+      </w:r>
+      <w:r>
+        <w:rPr>
+          <w:lang w:eastAsia="ru-RU"/>
+        </w:rPr>
+        <w:t>.</w:t>
+      </w:r>
+    </w:p>
+    <w:p>
+      <w:pPr>
+        <w:pStyle w:val="af6"/>
+        <w:rPr>
+          <w:lang w:eastAsia="ru-RU"/>
+        </w:rPr>
+      </w:pPr>
+      <w:r>
+        <w:rPr>
+          <w:lang w:eastAsia="ru-RU"/>
+        </w:rPr>
+        <w:t>После нажатия пользователем кнопки “Подать заявку” (при условии заполнения обязательных полей формы) пользователю будет показано всплывающее уведомления с текстом “Заявка принята к рассмотрению. Информация о статусе заявки будет доступна в вашем Личном кабинете”</w:t>
+      </w:r>
+      <w:r>
+        <w:rPr>
+          <w:lang w:eastAsia="ru-RU"/>
+        </w:rPr>
+        <w:t>.</w:t>
+      </w:r>
+    </w:p>
+    <w:p>
+      <w:pPr>
+        <w:pStyle w:val="af6"/>
         <w:rPr>
           <w:sz w:val="24"/>
           <w:szCs w:val="24"/>
           <w:lang w:eastAsia="ru-RU"/>
         </w:rPr>
       </w:pPr>
-      <w:r>
-        <w:rPr>
-          <w:lang w:eastAsia="ru-RU"/>
-        </w:rPr>
-        <w:lastRenderedPageBreak/>
-        <w:t>к</w:t>
-      </w:r>
-      <w:r>
-        <w:rPr>
-          <w:lang w:eastAsia="ru-RU"/>
-        </w:rPr>
-        <w:t>раткое описание заказа с возможностью прикрепления текстового документа</w:t>
-      </w:r>
-      <w:r>
-        <w:rPr>
-          <w:lang w:eastAsia="ru-RU"/>
-        </w:rPr>
-        <w:t>.</w:t>
-      </w:r>
-    </w:p>
-    <w:p>
-      <w:pPr>
-        <w:pStyle w:val="af6"/>
-        <w:rPr>
-          <w:lang w:eastAsia="ru-RU"/>
-        </w:rPr>
-      </w:pPr>
-      <w:r>
-        <w:rPr>
-          <w:lang w:eastAsia="ru-RU"/>
-        </w:rPr>
-        <w:t>После нажатия пользователем кнопки “Подать заявку” (при условии заполнения обязательных полей формы) пользователю будет показано всплывающее уведомления с текстом “Заявка принята к рассмотрению. Информация о статусе заявки будет доступна в вашем Личном кабинете”</w:t>
-      </w:r>
-      <w:r>
-        <w:rPr>
-          <w:lang w:eastAsia="ru-RU"/>
-        </w:rPr>
-        <w:t>.</w:t>
-      </w:r>
-    </w:p>
-    <w:p>
-      <w:pPr>
-        <w:pStyle w:val="af6"/>
+    </w:p>
+    <w:p>
+      <w:pPr>
+        <w:pStyle w:val="3"/>
         <w:rPr>
           <w:sz w:val="24"/>
           <w:szCs w:val="24"/>
           <w:lang w:eastAsia="ru-RU"/>
         </w:rPr>
       </w:pPr>
-    </w:p>
-    <w:p>
-      <w:pPr>
-        <w:pStyle w:val="3"/>
+      <w:r>
+        <w:rPr>
+          <w:lang w:eastAsia="ru-RU"/>
+        </w:rPr>
+        <w:t>С</w:t>
+      </w:r>
+      <w:r>
+        <w:rPr>
+          <w:lang w:eastAsia="ru-RU"/>
+        </w:rPr>
+        <w:t>траница О компании</w:t>
+      </w:r>
+    </w:p>
+    <w:p>
+      <w:pPr>
+        <w:pStyle w:val="af6"/>
         <w:rPr>
           <w:sz w:val="24"/>
           <w:szCs w:val="24"/>
@@ -9773,13 +9655,21 @@
         <w:rPr>
           <w:lang w:eastAsia="ru-RU"/>
         </w:rPr>
-        <w:t>С</w:t>
-      </w:r>
-      <w:r>
-        <w:rPr>
-          <w:lang w:eastAsia="ru-RU"/>
-        </w:rPr>
-        <w:t>траница О компании</w:t>
+        <w:t>В шапке страницы есть кнопка назад, нажав на которую пользователь возвращается на предыдущую страницу.</w:t>
+      </w:r>
+    </w:p>
+    <w:p>
+      <w:pPr>
+        <w:pStyle w:val="af6"/>
+        <w:rPr>
+          <w:lang w:eastAsia="ru-RU"/>
+        </w:rPr>
+      </w:pPr>
+      <w:r>
+        <w:rPr>
+          <w:lang w:eastAsia="ru-RU"/>
+        </w:rPr>
+        <w:t>Содержит кликабельные блоки позволяющие перейти на страницы с информацией о компании и ее сотрудниках.</w:t>
       </w:r>
     </w:p>
     <w:p>
@@ -9791,67 +9681,53 @@
           <w:lang w:eastAsia="ru-RU"/>
         </w:rPr>
       </w:pPr>
-      <w:r>
-        <w:rPr>
-          <w:lang w:eastAsia="ru-RU"/>
-        </w:rPr>
-        <w:t>В шапке страницы есть кнопка назад, нажав на которую пользователь возвращается на предыдущую страницу.</w:t>
-      </w:r>
-    </w:p>
-    <w:p>
-      <w:pPr>
-        <w:pStyle w:val="af6"/>
-        <w:rPr>
-          <w:lang w:eastAsia="ru-RU"/>
-        </w:rPr>
-      </w:pPr>
-      <w:r>
-        <w:rPr>
-          <w:lang w:eastAsia="ru-RU"/>
-        </w:rPr>
-        <w:t xml:space="preserve">Содержит </w:t>
-      </w:r>
-      <w:proofErr w:type="spellStart"/>
-      <w:r>
-        <w:rPr>
-          <w:lang w:eastAsia="ru-RU"/>
-        </w:rPr>
-        <w:t>кликабельные</w:t>
-      </w:r>
-      <w:proofErr w:type="spellEnd"/>
-      <w:r>
-        <w:rPr>
-          <w:lang w:eastAsia="ru-RU"/>
-        </w:rPr>
-        <w:t xml:space="preserve"> блоки позволяющие перейти на страницы с информацией о компании и ее сотрудниках.</w:t>
-      </w:r>
-    </w:p>
-    <w:p>
-      <w:pPr>
-        <w:pStyle w:val="af6"/>
+    </w:p>
+    <w:p>
+      <w:pPr>
+        <w:pStyle w:val="4"/>
         <w:rPr>
           <w:sz w:val="24"/>
           <w:szCs w:val="24"/>
-          <w:lang w:eastAsia="ru-RU"/>
-        </w:rPr>
-      </w:pPr>
-    </w:p>
-    <w:p>
-      <w:pPr>
-        <w:pStyle w:val="4"/>
+        </w:rPr>
+      </w:pPr>
+      <w:bookmarkStart w:id="37" w:name="_Toc161585463"/>
+      <w:r>
+        <w:t>С</w:t>
+      </w:r>
+      <w:r>
+        <w:t>траница О нас</w:t>
+      </w:r>
+      <w:bookmarkEnd w:id="37"/>
+    </w:p>
+    <w:p>
+      <w:pPr>
+        <w:pStyle w:val="af6"/>
         <w:rPr>
           <w:sz w:val="24"/>
           <w:szCs w:val="24"/>
-        </w:rPr>
-      </w:pPr>
-      <w:bookmarkStart w:id="38" w:name="_Toc161585463"/>
-      <w:r>
-        <w:t>С</w:t>
-      </w:r>
-      <w:r>
-        <w:t>траница О нас</w:t>
-      </w:r>
-      <w:bookmarkEnd w:id="38"/>
+          <w:lang w:eastAsia="ru-RU"/>
+        </w:rPr>
+      </w:pPr>
+      <w:r>
+        <w:rPr>
+          <w:lang w:eastAsia="ru-RU"/>
+        </w:rPr>
+        <w:t>В шапке страницы есть кнопка назад, нажав на которую пользователь возвращается на предыдущую страницу.</w:t>
+      </w:r>
+    </w:p>
+    <w:p>
+      <w:pPr>
+        <w:pStyle w:val="af6"/>
+        <w:rPr>
+          <w:lang w:eastAsia="ru-RU"/>
+        </w:rPr>
+      </w:pPr>
+      <w:r>
+        <w:rPr>
+          <w:lang w:eastAsia="ru-RU"/>
+        </w:rPr>
+        <w:t>Содержит статический текст с описанием деятельности компании и перечислением её наиболее примечательных клиентов.</w:t>
+      </w:r>
     </w:p>
     <w:p>
       <w:pPr>
@@ -9862,104 +9738,95 @@
           <w:lang w:eastAsia="ru-RU"/>
         </w:rPr>
       </w:pPr>
-      <w:r>
-        <w:rPr>
-          <w:lang w:eastAsia="ru-RU"/>
-        </w:rPr>
-        <w:t>В шапке страницы есть кнопка назад, нажав на которую пользователь возвращается на предыдущую страницу.</w:t>
-      </w:r>
-    </w:p>
-    <w:p>
-      <w:pPr>
-        <w:pStyle w:val="af6"/>
-        <w:rPr>
-          <w:lang w:eastAsia="ru-RU"/>
-        </w:rPr>
-      </w:pPr>
-      <w:r>
-        <w:rPr>
-          <w:lang w:eastAsia="ru-RU"/>
-        </w:rPr>
-        <w:t>Содержит статический текст с описанием деятельности компании и перечислением её наиболее примечательных клиентов.</w:t>
-      </w:r>
-    </w:p>
-    <w:p>
-      <w:pPr>
-        <w:pStyle w:val="af6"/>
+    </w:p>
+    <w:p>
+      <w:pPr>
+        <w:pStyle w:val="4"/>
         <w:rPr>
           <w:sz w:val="24"/>
           <w:szCs w:val="24"/>
-          <w:lang w:eastAsia="ru-RU"/>
-        </w:rPr>
-      </w:pPr>
-    </w:p>
-    <w:p>
-      <w:pPr>
-        <w:pStyle w:val="4"/>
+        </w:rPr>
+      </w:pPr>
+      <w:bookmarkStart w:id="38" w:name="_Toc161585464"/>
+      <w:r>
+        <w:t>Сотрудники</w:t>
+      </w:r>
+      <w:bookmarkEnd w:id="38"/>
+    </w:p>
+    <w:p>
+      <w:pPr>
+        <w:pStyle w:val="af6"/>
         <w:rPr>
           <w:sz w:val="24"/>
           <w:szCs w:val="24"/>
-        </w:rPr>
-      </w:pPr>
-      <w:bookmarkStart w:id="39" w:name="_Toc161585464"/>
-      <w:r>
-        <w:t>Сотрудники</w:t>
-      </w:r>
-      <w:bookmarkEnd w:id="39"/>
+          <w:lang w:eastAsia="ru-RU"/>
+        </w:rPr>
+      </w:pPr>
+      <w:r>
+        <w:rPr>
+          <w:lang w:eastAsia="ru-RU"/>
+        </w:rPr>
+        <w:t>В шапке страницы есть кнопка назад, нажав на которую пользователь возвращается на предыдущую страницу.</w:t>
+      </w:r>
     </w:p>
     <w:p>
       <w:pPr>
         <w:pStyle w:val="af6"/>
+        <w:rPr>
+          <w:lang w:eastAsia="ru-RU"/>
+        </w:rPr>
+      </w:pPr>
+      <w:r>
+        <w:rPr>
+          <w:lang w:eastAsia="ru-RU"/>
+        </w:rPr>
+        <w:t xml:space="preserve">На странице сотрудники размещены сведения о самых примечательных специалистах компании, а также </w:t>
+      </w:r>
+      <w:r>
+        <w:rPr>
+          <w:lang w:eastAsia="ru-RU"/>
+        </w:rPr>
+        <w:t>кнопка “Вакансии”,</w:t>
+      </w:r>
+      <w:r>
+        <w:rPr>
+          <w:lang w:eastAsia="ru-RU"/>
+        </w:rPr>
+        <w:t xml:space="preserve"> </w:t>
+      </w:r>
+      <w:r>
+        <w:rPr>
+          <w:lang w:eastAsia="ru-RU"/>
+        </w:rPr>
+        <w:t>перенаправляющая</w:t>
+      </w:r>
+      <w:r>
+        <w:rPr>
+          <w:lang w:eastAsia="ru-RU"/>
+        </w:rPr>
+        <w:t xml:space="preserve"> пользователя на соответствующую страницу.</w:t>
+      </w:r>
+      <w:r>
+        <w:rPr>
+          <w:lang w:eastAsia="ru-RU"/>
+        </w:rPr>
+        <w:br w:type="page"/>
+      </w:r>
+    </w:p>
+    <w:p>
+      <w:pPr>
+        <w:pStyle w:val="4"/>
         <w:rPr>
           <w:sz w:val="24"/>
           <w:szCs w:val="24"/>
-          <w:lang w:eastAsia="ru-RU"/>
-        </w:rPr>
-      </w:pPr>
-      <w:r>
-        <w:rPr>
-          <w:lang w:eastAsia="ru-RU"/>
-        </w:rPr>
-        <w:t>В шапке страницы есть кнопка назад, нажав на которую пользователь возвращается на предыдущую страницу.</w:t>
-      </w:r>
-    </w:p>
-    <w:p>
-      <w:pPr>
-        <w:pStyle w:val="af6"/>
-        <w:rPr>
-          <w:lang w:eastAsia="ru-RU"/>
-        </w:rPr>
-      </w:pPr>
-      <w:r>
-        <w:rPr>
-          <w:lang w:eastAsia="ru-RU"/>
-        </w:rPr>
-        <w:t xml:space="preserve">На странице сотрудники размещены сведения о самых примечательных специалистах компании, а также </w:t>
-      </w:r>
-      <w:r>
-        <w:rPr>
-          <w:lang w:eastAsia="ru-RU"/>
-        </w:rPr>
-        <w:t>кнопка “Вакансии”,</w:t>
-      </w:r>
-      <w:r>
-        <w:rPr>
-          <w:lang w:eastAsia="ru-RU"/>
-        </w:rPr>
-        <w:t xml:space="preserve"> </w:t>
-      </w:r>
-      <w:r>
-        <w:rPr>
-          <w:lang w:eastAsia="ru-RU"/>
-        </w:rPr>
-        <w:t>перенаправляющая</w:t>
-      </w:r>
-      <w:r>
-        <w:rPr>
-          <w:lang w:eastAsia="ru-RU"/>
-        </w:rPr>
-        <w:t xml:space="preserve"> пользователя на соответствующую страницу.</w:t>
-      </w:r>
+        </w:rPr>
+      </w:pPr>
+      <w:bookmarkStart w:id="39" w:name="_Toc161585465"/>
+      <w:r>
+        <w:lastRenderedPageBreak/>
+        <w:t>Вакансии</w:t>
+      </w:r>
+      <w:bookmarkEnd w:id="39"/>
     </w:p>
     <w:p>
       <w:pPr>
@@ -9970,99 +9837,96 @@
           <w:lang w:eastAsia="ru-RU"/>
         </w:rPr>
       </w:pPr>
-    </w:p>
-    <w:p>
-      <w:pPr>
-        <w:pStyle w:val="4"/>
+      <w:r>
+        <w:rPr>
+          <w:lang w:eastAsia="ru-RU"/>
+        </w:rPr>
+        <w:t>В шапке страницы есть кнопка назад, нажав на которую пользователь возвращается на предыдущую страницу.</w:t>
+      </w:r>
+    </w:p>
+    <w:p>
+      <w:pPr>
+        <w:pStyle w:val="af6"/>
+        <w:rPr>
+          <w:lang w:eastAsia="ru-RU"/>
+        </w:rPr>
+      </w:pPr>
+      <w:r>
+        <w:rPr>
+          <w:lang w:eastAsia="ru-RU"/>
+        </w:rPr>
+        <w:tab/>
+        <w:t xml:space="preserve">Страница содержит сведения о доступных в компании </w:t>
+      </w:r>
+      <w:r>
+        <w:rPr>
+          <w:lang w:eastAsia="ru-RU"/>
+        </w:rPr>
+        <w:t>вакансиях, предпочтительном</w:t>
+      </w:r>
+      <w:r>
+        <w:rPr>
+          <w:lang w:eastAsia="ru-RU"/>
+        </w:rPr>
+        <w:t xml:space="preserve"> опыте </w:t>
+      </w:r>
+      <w:r>
+        <w:rPr>
+          <w:lang w:eastAsia="ru-RU"/>
+        </w:rPr>
+        <w:t>работы, условиях</w:t>
+      </w:r>
+      <w:r>
+        <w:rPr>
+          <w:lang w:eastAsia="ru-RU"/>
+        </w:rPr>
+        <w:t xml:space="preserve"> труда и прочую важную для потенциального кадра </w:t>
+      </w:r>
+      <w:r>
+        <w:rPr>
+          <w:lang w:eastAsia="ru-RU"/>
+        </w:rPr>
+        <w:t>информацию. Также</w:t>
+      </w:r>
+      <w:r>
+        <w:rPr>
+          <w:lang w:eastAsia="ru-RU"/>
+        </w:rPr>
+        <w:t xml:space="preserve"> страница содержит данные </w:t>
+      </w:r>
+      <w:r>
+        <w:rPr>
+          <w:lang w:eastAsia="ru-RU"/>
+        </w:rPr>
+        <w:t>контактного лица,</w:t>
+      </w:r>
+      <w:r>
+        <w:rPr>
+          <w:lang w:eastAsia="ru-RU"/>
+        </w:rPr>
+        <w:t xml:space="preserve"> с которым можно связаться по поводу трудоустройства.</w:t>
+      </w:r>
+    </w:p>
+    <w:p>
+      <w:pPr>
+        <w:pStyle w:val="af6"/>
         <w:rPr>
           <w:sz w:val="24"/>
           <w:szCs w:val="24"/>
-        </w:rPr>
-      </w:pPr>
-      <w:bookmarkStart w:id="40" w:name="_Toc161585465"/>
-      <w:r>
-        <w:t>Вакансии</w:t>
-      </w:r>
-      <w:bookmarkEnd w:id="40"/>
-    </w:p>
-    <w:p>
-      <w:pPr>
-        <w:pStyle w:val="af6"/>
+          <w:lang w:eastAsia="ru-RU"/>
+        </w:rPr>
+      </w:pPr>
+    </w:p>
+    <w:p>
+      <w:pPr>
+        <w:pStyle w:val="3"/>
         <w:rPr>
           <w:sz w:val="24"/>
           <w:szCs w:val="24"/>
-          <w:lang w:eastAsia="ru-RU"/>
-        </w:rPr>
-      </w:pPr>
-      <w:r>
-        <w:rPr>
-          <w:lang w:eastAsia="ru-RU"/>
-        </w:rPr>
-        <w:t>В шапке страницы есть кнопка назад, нажав на которую пользователь возвращается на предыдущую страницу.</w:t>
-      </w:r>
-    </w:p>
-    <w:p>
-      <w:pPr>
-        <w:pStyle w:val="af6"/>
-        <w:rPr>
-          <w:lang w:eastAsia="ru-RU"/>
-        </w:rPr>
-      </w:pPr>
-      <w:r>
-        <w:rPr>
-          <w:lang w:eastAsia="ru-RU"/>
-        </w:rPr>
-        <w:lastRenderedPageBreak/>
-        <w:tab/>
-        <w:t xml:space="preserve">Страница содержит сведения о доступных в компании </w:t>
-      </w:r>
-      <w:r>
-        <w:rPr>
-          <w:lang w:eastAsia="ru-RU"/>
-        </w:rPr>
-        <w:t>вакансиях, предпочтительном</w:t>
-      </w:r>
-      <w:r>
-        <w:rPr>
-          <w:lang w:eastAsia="ru-RU"/>
-        </w:rPr>
-        <w:t xml:space="preserve"> опыте </w:t>
-      </w:r>
-      <w:r>
-        <w:rPr>
-          <w:lang w:eastAsia="ru-RU"/>
-        </w:rPr>
-        <w:t>работы, условиях</w:t>
-      </w:r>
-      <w:r>
-        <w:rPr>
-          <w:lang w:eastAsia="ru-RU"/>
-        </w:rPr>
-        <w:t xml:space="preserve"> труда и прочую важную для потенциального кадра </w:t>
-      </w:r>
-      <w:r>
-        <w:rPr>
-          <w:lang w:eastAsia="ru-RU"/>
-        </w:rPr>
-        <w:t>информацию. Также</w:t>
-      </w:r>
-      <w:r>
-        <w:rPr>
-          <w:lang w:eastAsia="ru-RU"/>
-        </w:rPr>
-        <w:t xml:space="preserve"> страница содержит данные </w:t>
-      </w:r>
-      <w:r>
-        <w:rPr>
-          <w:lang w:eastAsia="ru-RU"/>
-        </w:rPr>
-        <w:t>контактного лица,</w:t>
-      </w:r>
-      <w:r>
-        <w:rPr>
-          <w:lang w:eastAsia="ru-RU"/>
-        </w:rPr>
-        <w:t xml:space="preserve"> с которым можно связаться по поводу трудоустройства.</w:t>
+        </w:rPr>
+      </w:pPr>
+      <w:r>
+        <w:t>Портфолио</w:t>
       </w:r>
     </w:p>
     <w:p>
@@ -10074,34 +9938,56 @@
           <w:lang w:eastAsia="ru-RU"/>
         </w:rPr>
       </w:pPr>
-    </w:p>
-    <w:p>
-      <w:pPr>
-        <w:pStyle w:val="3"/>
+      <w:r>
+        <w:rPr>
+          <w:lang w:eastAsia="ru-RU"/>
+        </w:rPr>
+        <w:t>В шапке страницы есть кнопка назад, нажав на которую пользователь возвращается на предыдущую страницу.</w:t>
+      </w:r>
+    </w:p>
+    <w:p>
+      <w:pPr>
+        <w:pStyle w:val="af6"/>
+        <w:rPr>
+          <w:lang w:eastAsia="ru-RU"/>
+        </w:rPr>
+      </w:pPr>
+      <w:r>
+        <w:rPr>
+          <w:lang w:eastAsia="ru-RU"/>
+        </w:rPr>
+        <w:t>На странице размещены кликабельные блоки позволяющие перейти на страницу “Наши награды” и страницу “Наши работы”</w:t>
+      </w:r>
+      <w:r>
+        <w:rPr>
+          <w:lang w:eastAsia="ru-RU"/>
+        </w:rPr>
+        <w:t>.</w:t>
+      </w:r>
+    </w:p>
+    <w:p>
+      <w:pPr>
+        <w:pStyle w:val="af6"/>
         <w:rPr>
           <w:sz w:val="24"/>
           <w:szCs w:val="24"/>
-        </w:rPr>
-      </w:pPr>
-      <w:r>
-        <w:t>Портфолио</w:t>
-      </w:r>
-    </w:p>
-    <w:p>
-      <w:pPr>
-        <w:pStyle w:val="af6"/>
+          <w:lang w:eastAsia="ru-RU"/>
+        </w:rPr>
+      </w:pPr>
+    </w:p>
+    <w:p>
+      <w:pPr>
+        <w:pStyle w:val="4"/>
         <w:rPr>
           <w:sz w:val="24"/>
           <w:szCs w:val="24"/>
-          <w:lang w:eastAsia="ru-RU"/>
-        </w:rPr>
-      </w:pPr>
-      <w:r>
-        <w:rPr>
-          <w:lang w:eastAsia="ru-RU"/>
-        </w:rPr>
-        <w:t>В шапке страницы есть кнопка назад, нажав на которую пользователь возвращается на предыдущую страницу.</w:t>
-      </w:r>
+        </w:rPr>
+      </w:pPr>
+      <w:bookmarkStart w:id="40" w:name="_Toc161585466"/>
+      <w:r>
+        <w:t>Наши награды</w:t>
+      </w:r>
+      <w:bookmarkEnd w:id="40"/>
     </w:p>
     <w:p>
       <w:pPr>
@@ -10114,27 +10000,19 @@
         <w:rPr>
           <w:lang w:eastAsia="ru-RU"/>
         </w:rPr>
-        <w:t xml:space="preserve">На странице размещены </w:t>
-      </w:r>
-      <w:proofErr w:type="spellStart"/>
-      <w:r>
-        <w:rPr>
-          <w:lang w:eastAsia="ru-RU"/>
-        </w:rPr>
-        <w:t>кликабельные</w:t>
-      </w:r>
-      <w:proofErr w:type="spellEnd"/>
-      <w:r>
-        <w:rPr>
-          <w:lang w:eastAsia="ru-RU"/>
-        </w:rPr>
-        <w:t xml:space="preserve"> блоки позволяющие перейти на страницу “Наши награды” и страницу “Наши работы”</w:t>
-      </w:r>
-      <w:r>
-        <w:rPr>
-          <w:lang w:eastAsia="ru-RU"/>
-        </w:rPr>
-        <w:t>.</w:t>
+        <w:t xml:space="preserve">На странице содержится галерея из картинок с грамотами, рекомендательными письмами и </w:t>
+      </w:r>
+      <w:r>
+        <w:rPr>
+          <w:lang w:eastAsia="ru-RU"/>
+        </w:rPr>
+        <w:t>иными наградными документами,</w:t>
+      </w:r>
+      <w:r>
+        <w:rPr>
+          <w:lang w:eastAsia="ru-RU"/>
+        </w:rPr>
+        <w:t xml:space="preserve"> принадлежащими организации.</w:t>
       </w:r>
     </w:p>
     <w:p>
@@ -10155,9 +10033,9 @@
           <w:szCs w:val="24"/>
         </w:rPr>
       </w:pPr>
-      <w:bookmarkStart w:id="41" w:name="_Toc161585466"/>
-      <w:r>
-        <w:t>Наши награды</w:t>
+      <w:bookmarkStart w:id="41" w:name="_Toc161585467"/>
+      <w:r>
+        <w:t>Наши работы</w:t>
       </w:r>
       <w:bookmarkEnd w:id="41"/>
     </w:p>
@@ -10172,24 +10050,13 @@
         <w:rPr>
           <w:lang w:eastAsia="ru-RU"/>
         </w:rPr>
-        <w:t xml:space="preserve">На странице содержится галерея из картинок с грамотами, рекомендательными письмами и </w:t>
-      </w:r>
-      <w:r>
-        <w:rPr>
-          <w:lang w:eastAsia="ru-RU"/>
-        </w:rPr>
-        <w:t>иными наградными документами,</w:t>
-      </w:r>
-      <w:r>
-        <w:rPr>
-          <w:lang w:eastAsia="ru-RU"/>
-        </w:rPr>
-        <w:t xml:space="preserve"> принадлежащими организации.</w:t>
+        <w:t>На странице содержится галерея предыдущих работ организации.</w:t>
       </w:r>
     </w:p>
     <w:p>
       <w:pPr>
         <w:pStyle w:val="af6"/>
+        <w:ind w:firstLine="0"/>
         <w:rPr>
           <w:sz w:val="24"/>
           <w:szCs w:val="24"/>
@@ -10199,30 +10066,372 @@
     </w:p>
     <w:p>
       <w:pPr>
-        <w:pStyle w:val="4"/>
+        <w:pStyle w:val="3"/>
         <w:rPr>
           <w:sz w:val="24"/>
           <w:szCs w:val="24"/>
-        </w:rPr>
-      </w:pPr>
-      <w:bookmarkStart w:id="42" w:name="_Toc161585467"/>
-      <w:r>
-        <w:t>Наши работы</w:t>
-      </w:r>
-      <w:bookmarkEnd w:id="42"/>
+          <w:lang w:eastAsia="ru-RU"/>
+        </w:rPr>
+      </w:pPr>
+      <w:r>
+        <w:rPr>
+          <w:lang w:eastAsia="ru-RU"/>
+        </w:rPr>
+        <w:t>Мероприятия</w:t>
+      </w:r>
     </w:p>
     <w:p>
       <w:pPr>
         <w:pStyle w:val="af6"/>
         <w:rPr>
-          <w:lang w:eastAsia="ru-RU"/>
-        </w:rPr>
-      </w:pPr>
-      <w:r>
-        <w:rPr>
-          <w:lang w:eastAsia="ru-RU"/>
-        </w:rPr>
-        <w:t>На странице содержится галерея предыдущих работ организации.</w:t>
+          <w:sz w:val="24"/>
+          <w:szCs w:val="24"/>
+          <w:lang w:eastAsia="ru-RU"/>
+        </w:rPr>
+      </w:pPr>
+      <w:r>
+        <w:rPr>
+          <w:lang w:eastAsia="ru-RU"/>
+        </w:rPr>
+        <w:t>В шапке страницы есть кнопка назад, нажав на которую пользователь возвращается на предыдущую страницу.</w:t>
+      </w:r>
+    </w:p>
+    <w:p>
+      <w:pPr>
+        <w:pStyle w:val="af6"/>
+        <w:rPr>
+          <w:lang w:eastAsia="ru-RU"/>
+        </w:rPr>
+      </w:pPr>
+      <w:r>
+        <w:rPr>
+          <w:lang w:eastAsia="ru-RU"/>
+        </w:rPr>
+        <w:t>Она содержит</w:t>
+      </w:r>
+      <w:r>
+        <w:rPr>
+          <w:lang w:eastAsia="ru-RU"/>
+        </w:rPr>
+        <w:t xml:space="preserve"> кликабельные поля с различными мероприятиями и </w:t>
+      </w:r>
+      <w:r>
+        <w:rPr>
+          <w:lang w:eastAsia="ru-RU"/>
+        </w:rPr>
+        <w:t>их названием,</w:t>
+      </w:r>
+      <w:r>
+        <w:rPr>
+          <w:lang w:eastAsia="ru-RU"/>
+        </w:rPr>
+        <w:t xml:space="preserve"> и датой, по нажатию на которые выпадает окно с подробным описанием. В верхнем правом углу всплывающего окна есть кнопка закрыть окно. В нижней правой части выпадающего окна содержится кнопка “Хочу прийти”. При нажатии на кнопку незарегистрированным пользователем его </w:t>
+      </w:r>
+      <w:r>
+        <w:rPr>
+          <w:lang w:eastAsia="ru-RU"/>
+        </w:rPr>
+        <w:lastRenderedPageBreak/>
+        <w:t>перенаправляет на страницу с входом/регистрацией. При нажатии кнопки зарегистрированным пользователем появляется всплывающее уведомление “Вы зарегистрированы на мероприятие *Название и дата мероприятия*. Информация о времени и месте проведения мероприятия доступна во вкладке Личного кабинета “Мои мероприятия”.</w:t>
+      </w:r>
+    </w:p>
+    <w:p>
+      <w:pPr>
+        <w:pStyle w:val="af6"/>
+        <w:rPr>
+          <w:sz w:val="24"/>
+          <w:szCs w:val="24"/>
+          <w:lang w:eastAsia="ru-RU"/>
+        </w:rPr>
+      </w:pPr>
+    </w:p>
+    <w:p>
+      <w:pPr>
+        <w:pStyle w:val="3"/>
+        <w:rPr>
+          <w:sz w:val="24"/>
+          <w:szCs w:val="24"/>
+          <w:lang w:eastAsia="ru-RU"/>
+        </w:rPr>
+      </w:pPr>
+      <w:r>
+        <w:rPr>
+          <w:lang w:eastAsia="ru-RU"/>
+        </w:rPr>
+        <w:t>Авторизаци</w:t>
+      </w:r>
+      <w:r>
+        <w:rPr>
+          <w:lang w:eastAsia="ru-RU"/>
+        </w:rPr>
+        <w:t>я</w:t>
+      </w:r>
+    </w:p>
+    <w:p>
+      <w:pPr>
+        <w:pStyle w:val="af6"/>
+        <w:rPr>
+          <w:sz w:val="24"/>
+          <w:szCs w:val="24"/>
+          <w:lang w:eastAsia="ru-RU"/>
+        </w:rPr>
+      </w:pPr>
+      <w:r>
+        <w:rPr>
+          <w:lang w:eastAsia="ru-RU"/>
+        </w:rPr>
+        <w:t>В шапке страницы есть кнопка назад, нажав на которую пользователь возвращается на предыдущую страницу.</w:t>
+      </w:r>
+    </w:p>
+    <w:p>
+      <w:pPr>
+        <w:pStyle w:val="af6"/>
+        <w:rPr>
+          <w:sz w:val="24"/>
+          <w:szCs w:val="24"/>
+          <w:lang w:eastAsia="ru-RU"/>
+        </w:rPr>
+      </w:pPr>
+      <w:r>
+        <w:rPr>
+          <w:lang w:eastAsia="ru-RU"/>
+        </w:rPr>
+        <w:t>Страница авторизации доступна неавторизованным пользователям после нажатия кнопки «Вход/Регистрация» в основном навигационном меню.</w:t>
+      </w:r>
+    </w:p>
+    <w:p>
+      <w:pPr>
+        <w:pStyle w:val="af6"/>
+        <w:rPr>
+          <w:sz w:val="24"/>
+          <w:szCs w:val="24"/>
+          <w:lang w:eastAsia="ru-RU"/>
+        </w:rPr>
+      </w:pPr>
+      <w:r>
+        <w:rPr>
+          <w:lang w:eastAsia="ru-RU"/>
+        </w:rPr>
+        <w:t>На странице находятся:</w:t>
+      </w:r>
+    </w:p>
+    <w:p>
+      <w:pPr>
+        <w:pStyle w:val="a3"/>
+        <w:rPr>
+          <w:lang w:eastAsia="ru-RU"/>
+        </w:rPr>
+      </w:pPr>
+      <w:r>
+        <w:rPr>
+          <w:lang w:eastAsia="ru-RU"/>
+        </w:rPr>
+        <w:t>не</w:t>
+      </w:r>
+      <w:r>
+        <w:rPr>
+          <w:lang w:eastAsia="ru-RU"/>
+        </w:rPr>
+        <w:t>кликабельный заголовок «Войти в Lunaris;</w:t>
+      </w:r>
+    </w:p>
+    <w:p>
+      <w:pPr>
+        <w:pStyle w:val="a3"/>
+        <w:rPr>
+          <w:lang w:eastAsia="ru-RU"/>
+        </w:rPr>
+      </w:pPr>
+      <w:r>
+        <w:rPr>
+          <w:lang w:eastAsia="ru-RU"/>
+        </w:rPr>
+        <w:t>ф</w:t>
+      </w:r>
+      <w:r>
+        <w:rPr>
+          <w:lang w:eastAsia="ru-RU"/>
+        </w:rPr>
+        <w:t>орма для авторизации, содержащая в себе поля для ввода данных;</w:t>
+      </w:r>
+    </w:p>
+    <w:p>
+      <w:pPr>
+        <w:pStyle w:val="a3"/>
+        <w:rPr>
+          <w:lang w:eastAsia="ru-RU"/>
+        </w:rPr>
+      </w:pPr>
+      <w:r>
+        <w:rPr>
+          <w:lang w:eastAsia="ru-RU"/>
+        </w:rPr>
+        <w:t>к</w:t>
+      </w:r>
+      <w:r>
+        <w:rPr>
+          <w:lang w:eastAsia="ru-RU"/>
+        </w:rPr>
+        <w:t>нопка входа «Войти»</w:t>
+      </w:r>
+      <w:r>
+        <w:rPr>
+          <w:lang w:eastAsia="ru-RU"/>
+        </w:rPr>
+        <w:t>;</w:t>
+      </w:r>
+    </w:p>
+    <w:p>
+      <w:pPr>
+        <w:pStyle w:val="a3"/>
+        <w:rPr>
+          <w:lang w:eastAsia="ru-RU"/>
+        </w:rPr>
+      </w:pPr>
+      <w:r>
+        <w:rPr>
+          <w:lang w:eastAsia="ru-RU"/>
+        </w:rPr>
+        <w:t>н</w:t>
+      </w:r>
+      <w:r>
+        <w:rPr>
+          <w:lang w:eastAsia="ru-RU"/>
+        </w:rPr>
+        <w:t>екликабельная строка «У вас нет аккаунта?» со ссылкой на страницу регистрации «Зарегистрироваться», переносящая пользователя на страницу регистрации</w:t>
+      </w:r>
+      <w:r>
+        <w:rPr>
+          <w:lang w:eastAsia="ru-RU"/>
+        </w:rPr>
+        <w:t>;</w:t>
+      </w:r>
+    </w:p>
+    <w:p>
+      <w:pPr>
+        <w:pStyle w:val="a3"/>
+        <w:rPr>
+          <w:lang w:eastAsia="ru-RU"/>
+        </w:rPr>
+      </w:pPr>
+      <w:r>
+        <w:rPr>
+          <w:lang w:eastAsia="ru-RU"/>
+        </w:rPr>
+        <w:t>строка “</w:t>
+      </w:r>
+      <w:r>
+        <w:rPr>
+          <w:lang w:eastAsia="ru-RU"/>
+        </w:rPr>
+        <w:t>Забыли пароль? Напишите с привязанного к аккаунту почтового ящика</w:t>
+      </w:r>
+      <w:r>
+        <w:rPr>
+          <w:lang w:eastAsia="ru-RU"/>
+        </w:rPr>
+        <w:t xml:space="preserve"> нашему администратору *почта </w:t>
+      </w:r>
+      <w:r>
+        <w:rPr>
+          <w:lang w:eastAsia="ru-RU"/>
+        </w:rPr>
+        <w:t>администратора*@</w:t>
+      </w:r>
+      <w:r>
+        <w:rPr>
+          <w:lang w:val="en-US" w:eastAsia="ru-RU"/>
+        </w:rPr>
+        <w:t>mail</w:t>
+      </w:r>
+      <w:r>
+        <w:rPr>
+          <w:lang w:eastAsia="ru-RU"/>
+        </w:rPr>
+        <w:t>.</w:t>
+      </w:r>
+      <w:r>
+        <w:rPr>
+          <w:lang w:val="en-US" w:eastAsia="ru-RU"/>
+        </w:rPr>
+        <w:t>com</w:t>
+      </w:r>
+      <w:r>
+        <w:rPr>
+          <w:lang w:eastAsia="ru-RU"/>
+        </w:rPr>
+        <w:t xml:space="preserve"> (</w:t>
+      </w:r>
+      <w:r>
+        <w:rPr>
+          <w:lang w:eastAsia="ru-RU"/>
+        </w:rPr>
+        <w:t>в теме письма необходимо указать «Смена пароля»</w:t>
+      </w:r>
+      <w:r>
+        <w:rPr>
+          <w:lang w:eastAsia="ru-RU"/>
+        </w:rPr>
+        <w:t>)</w:t>
+      </w:r>
+      <w:r>
+        <w:rPr>
+          <w:lang w:eastAsia="ru-RU"/>
+        </w:rPr>
+        <w:t>”.</w:t>
+      </w:r>
+    </w:p>
+    <w:p>
+      <w:pPr>
+        <w:pStyle w:val="af6"/>
+        <w:rPr>
+          <w:lang w:eastAsia="ru-RU"/>
+        </w:rPr>
+      </w:pPr>
+      <w:r>
+        <w:rPr>
+          <w:lang w:eastAsia="ru-RU"/>
+        </w:rPr>
+        <w:br w:type="page"/>
+      </w:r>
+    </w:p>
+    <w:p>
+      <w:pPr>
+        <w:pStyle w:val="3"/>
+        <w:rPr>
+          <w:sz w:val="24"/>
+          <w:szCs w:val="24"/>
+          <w:lang w:eastAsia="ru-RU"/>
+        </w:rPr>
+      </w:pPr>
+      <w:r>
+        <w:rPr>
+          <w:lang w:eastAsia="ru-RU"/>
+        </w:rPr>
+        <w:lastRenderedPageBreak/>
+        <w:t>Регистраци</w:t>
+      </w:r>
+      <w:r>
+        <w:rPr>
+          <w:lang w:eastAsia="ru-RU"/>
+        </w:rPr>
+        <w:t>я</w:t>
+      </w:r>
+    </w:p>
+    <w:p>
+      <w:pPr>
+        <w:pStyle w:val="af6"/>
+        <w:rPr>
+          <w:sz w:val="24"/>
+          <w:szCs w:val="24"/>
+          <w:lang w:eastAsia="ru-RU"/>
+        </w:rPr>
+      </w:pPr>
+      <w:r>
+        <w:rPr>
+          <w:lang w:eastAsia="ru-RU"/>
+        </w:rPr>
+        <w:t>В шапке страницы есть кнопка назад, нажав на которую пользователь возвращается на предыдущую страницу.</w:t>
       </w:r>
     </w:p>
     <w:p>
@@ -10235,10 +10444,16 @@
           <w:lang w:eastAsia="ru-RU"/>
         </w:rPr>
       </w:pPr>
-    </w:p>
-    <w:p>
-      <w:pPr>
-        <w:pStyle w:val="3"/>
+      <w:r>
+        <w:rPr>
+          <w:lang w:eastAsia="ru-RU"/>
+        </w:rPr>
+        <w:t>Страница регистрации доступна неавторизованным пользователям после нажатия кнопки «Зарегистрироваться» на странице авторизации.</w:t>
+      </w:r>
+    </w:p>
+    <w:p>
+      <w:pPr>
+        <w:pStyle w:val="af6"/>
         <w:rPr>
           <w:sz w:val="24"/>
           <w:szCs w:val="24"/>
@@ -10249,108 +10464,194 @@
         <w:rPr>
           <w:lang w:eastAsia="ru-RU"/>
         </w:rPr>
-        <w:t>Мероприятия</w:t>
+        <w:t>На странице находятся:</w:t>
+      </w:r>
+    </w:p>
+    <w:p>
+      <w:pPr>
+        <w:pStyle w:val="a3"/>
+        <w:rPr>
+          <w:lang w:eastAsia="ru-RU"/>
+        </w:rPr>
+      </w:pPr>
+      <w:r>
+        <w:rPr>
+          <w:lang w:eastAsia="ru-RU"/>
+        </w:rPr>
+        <w:t>некликабельный заголовок «Регистрация на Lunaris;</w:t>
+      </w:r>
+    </w:p>
+    <w:p>
+      <w:pPr>
+        <w:pStyle w:val="a3"/>
+        <w:rPr>
+          <w:lang w:eastAsia="ru-RU"/>
+        </w:rPr>
+      </w:pPr>
+      <w:r>
+        <w:rPr>
+          <w:lang w:eastAsia="ru-RU"/>
+        </w:rPr>
+        <w:t>форма для регистрации, содержащая в себе поля для ввода данных;</w:t>
+      </w:r>
+    </w:p>
+    <w:p>
+      <w:pPr>
+        <w:pStyle w:val="a3"/>
+        <w:rPr>
+          <w:lang w:eastAsia="ru-RU"/>
+        </w:rPr>
+      </w:pPr>
+      <w:r>
+        <w:rPr>
+          <w:lang w:eastAsia="ru-RU"/>
+        </w:rPr>
+        <w:t>кнопка, регистрирующая пользователя на сайте, «Зарегистрироваться»;</w:t>
+      </w:r>
+    </w:p>
+    <w:p>
+      <w:pPr>
+        <w:pStyle w:val="a3"/>
+        <w:rPr>
+          <w:lang w:eastAsia="ru-RU"/>
+        </w:rPr>
+      </w:pPr>
+      <w:r>
+        <w:rPr>
+          <w:lang w:eastAsia="ru-RU"/>
+        </w:rPr>
+        <w:t xml:space="preserve">некликабельная строка «У вас уже есть аккаунт?» </w:t>
+      </w:r>
+      <w:r>
+        <w:rPr>
+          <w:lang w:eastAsia="ru-RU"/>
+        </w:rPr>
+        <w:t>и ссылка</w:t>
+      </w:r>
+      <w:r>
+        <w:rPr>
+          <w:lang w:eastAsia="ru-RU"/>
+        </w:rPr>
+        <w:t xml:space="preserve"> на страницу входа в аккаунт «</w:t>
+      </w:r>
+      <w:r>
+        <w:rPr>
+          <w:lang w:eastAsia="ru-RU"/>
+        </w:rPr>
+        <w:t>Авторизация</w:t>
+      </w:r>
+      <w:r>
+        <w:rPr>
+          <w:lang w:eastAsia="ru-RU"/>
+        </w:rPr>
+        <w:t>», переносящая пользователя на страницу авторизации.</w:t>
       </w:r>
     </w:p>
     <w:p>
       <w:pPr>
         <w:pStyle w:val="af6"/>
+        <w:rPr>
+          <w:lang w:eastAsia="ru-RU"/>
+        </w:rPr>
+      </w:pPr>
+    </w:p>
+    <w:p>
+      <w:pPr>
+        <w:pStyle w:val="2"/>
         <w:rPr>
           <w:sz w:val="24"/>
           <w:szCs w:val="24"/>
           <w:lang w:eastAsia="ru-RU"/>
         </w:rPr>
       </w:pPr>
-      <w:r>
-        <w:rPr>
-          <w:lang w:eastAsia="ru-RU"/>
-        </w:rPr>
-        <w:t>В шапке страницы есть кнопка назад, нажав на которую пользователь возвращается на предыдущую страницу.</w:t>
-      </w:r>
-    </w:p>
-    <w:p>
-      <w:pPr>
-        <w:pStyle w:val="af6"/>
-        <w:rPr>
-          <w:lang w:eastAsia="ru-RU"/>
-        </w:rPr>
-      </w:pPr>
-      <w:r>
-        <w:rPr>
-          <w:lang w:eastAsia="ru-RU"/>
-        </w:rPr>
-        <w:t>Она содержит</w:t>
-      </w:r>
-      <w:r>
-        <w:rPr>
-          <w:lang w:eastAsia="ru-RU"/>
-        </w:rPr>
-        <w:t xml:space="preserve"> </w:t>
-      </w:r>
-      <w:proofErr w:type="spellStart"/>
-      <w:r>
-        <w:rPr>
-          <w:lang w:eastAsia="ru-RU"/>
-        </w:rPr>
-        <w:t>кликабельные</w:t>
-      </w:r>
-      <w:proofErr w:type="spellEnd"/>
-      <w:r>
-        <w:rPr>
-          <w:lang w:eastAsia="ru-RU"/>
-        </w:rPr>
-        <w:t xml:space="preserve"> поля с различными мероприятиями и </w:t>
-      </w:r>
-      <w:r>
-        <w:rPr>
-          <w:lang w:eastAsia="ru-RU"/>
-        </w:rPr>
-        <w:t>их названием,</w:t>
-      </w:r>
-      <w:r>
-        <w:rPr>
-          <w:lang w:eastAsia="ru-RU"/>
-        </w:rPr>
-        <w:t xml:space="preserve"> и датой, по нажатию на которые выпадает окно с подробным описанием. В верхнем правом углу всплывающего окна есть кнопка закрыть окно. В нижней правой части выпадающего окна содержится кнопка “Хочу прийти”. При нажатии на кнопку незарегистрированным пользователем его перенаправляет на страницу с входом/регистрацией. При нажатии кнопки зарегистрированным пользователем появляется всплывающее уведомление “Вы зарегистрированы на мероприятие *Название и дата мероприятия*. </w:t>
-      </w:r>
-      <w:r>
-        <w:rPr>
-          <w:lang w:eastAsia="ru-RU"/>
-        </w:rPr>
-        <w:lastRenderedPageBreak/>
-        <w:t>Информация о времени и месте проведения мероприятия доступна во вкладке Личного кабинета “Мои мероприятия”.</w:t>
-      </w:r>
-    </w:p>
-    <w:p>
-      <w:pPr>
-        <w:pStyle w:val="af6"/>
+      <w:bookmarkStart w:id="42" w:name="_Toc161585468"/>
+      <w:r>
+        <w:rPr>
+          <w:lang w:eastAsia="ru-RU"/>
+        </w:rPr>
+        <w:t>Статические страницы сайта</w:t>
+      </w:r>
+      <w:bookmarkEnd w:id="42"/>
+    </w:p>
+    <w:p>
+      <w:pPr>
+        <w:pStyle w:val="3"/>
         <w:rPr>
           <w:sz w:val="24"/>
           <w:szCs w:val="24"/>
           <w:lang w:eastAsia="ru-RU"/>
         </w:rPr>
       </w:pPr>
-    </w:p>
-    <w:p>
-      <w:pPr>
-        <w:pStyle w:val="3"/>
+      <w:r>
+        <w:rPr>
+          <w:lang w:eastAsia="ru-RU"/>
+        </w:rPr>
+        <w:t>Контакты</w:t>
+      </w:r>
+    </w:p>
+    <w:p>
+      <w:pPr>
+        <w:pStyle w:val="af6"/>
+        <w:rPr>
+          <w:lang w:eastAsia="ru-RU"/>
+        </w:rPr>
+      </w:pPr>
+      <w:r>
+        <w:rPr>
+          <w:lang w:eastAsia="ru-RU"/>
+        </w:rPr>
+        <w:t xml:space="preserve">Содержит в себе адрес офиса компании, телефон и </w:t>
+      </w:r>
+      <w:r>
+        <w:rPr>
+          <w:lang w:eastAsia="ru-RU"/>
+        </w:rPr>
+        <w:t>электронную почту</w:t>
+      </w:r>
+      <w:r>
+        <w:rPr>
+          <w:lang w:eastAsia="ru-RU"/>
+        </w:rPr>
+        <w:t>.</w:t>
+      </w:r>
+      <w:r>
+        <w:rPr>
+          <w:lang w:eastAsia="ru-RU"/>
+        </w:rPr>
+        <w:br w:type="page"/>
+      </w:r>
+    </w:p>
+    <w:p>
+      <w:pPr>
+        <w:pStyle w:val="a1"/>
         <w:rPr>
           <w:sz w:val="24"/>
           <w:szCs w:val="24"/>
           <w:lang w:eastAsia="ru-RU"/>
         </w:rPr>
       </w:pPr>
-      <w:r>
-        <w:rPr>
-          <w:lang w:eastAsia="ru-RU"/>
-        </w:rPr>
-        <w:t>Авторизаци</w:t>
-      </w:r>
-      <w:r>
-        <w:rPr>
-          <w:lang w:eastAsia="ru-RU"/>
-        </w:rPr>
-        <w:t>я</w:t>
+      <w:bookmarkStart w:id="43" w:name="_Toc161585469"/>
+      <w:r>
+        <w:rPr>
+          <w:lang w:eastAsia="ru-RU"/>
+        </w:rPr>
+        <w:lastRenderedPageBreak/>
+        <w:t>Функциональность сайта</w:t>
+      </w:r>
+      <w:bookmarkEnd w:id="43"/>
+    </w:p>
+    <w:p>
+      <w:pPr>
+        <w:pStyle w:val="af6"/>
+        <w:rPr>
+          <w:lang w:eastAsia="ru-RU"/>
+        </w:rPr>
+      </w:pPr>
+      <w:r>
+        <w:rPr>
+          <w:lang w:eastAsia="ru-RU"/>
+        </w:rPr>
+        <w:t>Сайт предоставляет ряд функций по различным запросам пользователей:</w:t>
       </w:r>
     </w:p>
     <w:p>
@@ -10366,12 +10667,30 @@
         <w:rPr>
           <w:lang w:eastAsia="ru-RU"/>
         </w:rPr>
-        <w:t>В шапке страницы есть кнопка назад, нажав на которую пользователь возвращается на предыдущую страницу.</w:t>
-      </w:r>
-    </w:p>
-    <w:p>
-      <w:pPr>
-        <w:pStyle w:val="af6"/>
+        <w:t>Просмотр</w:t>
+      </w:r>
+      <w:r>
+        <w:rPr>
+          <w:lang w:eastAsia="ru-RU"/>
+        </w:rPr>
+        <w:t xml:space="preserve"> информаци</w:t>
+      </w:r>
+      <w:r>
+        <w:rPr>
+          <w:lang w:eastAsia="ru-RU"/>
+        </w:rPr>
+        <w:t>и</w:t>
+      </w:r>
+      <w:r>
+        <w:rPr>
+          <w:lang w:eastAsia="ru-RU"/>
+        </w:rPr>
+        <w:t xml:space="preserve"> о компании:</w:t>
+      </w:r>
+    </w:p>
+    <w:p>
+      <w:pPr>
+        <w:pStyle w:val="a3"/>
         <w:rPr>
           <w:sz w:val="24"/>
           <w:szCs w:val="24"/>
@@ -10382,12 +10701,12 @@
         <w:rPr>
           <w:lang w:eastAsia="ru-RU"/>
         </w:rPr>
-        <w:t>Страница авторизации доступна неавторизованным пользователям после нажатия кнопки «Вход/Регистрация» в основном навигационном меню.</w:t>
-      </w:r>
-    </w:p>
-    <w:p>
-      <w:pPr>
-        <w:pStyle w:val="af6"/>
+        <w:t>возможность ознакомиться с услугами;</w:t>
+      </w:r>
+    </w:p>
+    <w:p>
+      <w:pPr>
+        <w:pStyle w:val="a3"/>
         <w:rPr>
           <w:sz w:val="24"/>
           <w:szCs w:val="24"/>
@@ -10398,216 +10717,12 @@
         <w:rPr>
           <w:lang w:eastAsia="ru-RU"/>
         </w:rPr>
-        <w:t>На странице находятся:</w:t>
+        <w:t>узнать о плюсах, возможностях и достижениях компании;</w:t>
       </w:r>
     </w:p>
     <w:p>
       <w:pPr>
         <w:pStyle w:val="a3"/>
-        <w:rPr>
-          <w:lang w:eastAsia="ru-RU"/>
-        </w:rPr>
-      </w:pPr>
-      <w:proofErr w:type="spellStart"/>
-      <w:r>
-        <w:rPr>
-          <w:lang w:eastAsia="ru-RU"/>
-        </w:rPr>
-        <w:t>не</w:t>
-      </w:r>
-      <w:r>
-        <w:rPr>
-          <w:lang w:eastAsia="ru-RU"/>
-        </w:rPr>
-        <w:t>кликабельный</w:t>
-      </w:r>
-      <w:proofErr w:type="spellEnd"/>
-      <w:r>
-        <w:rPr>
-          <w:lang w:eastAsia="ru-RU"/>
-        </w:rPr>
-        <w:t xml:space="preserve"> заголовок «Войти в </w:t>
-      </w:r>
-      <w:proofErr w:type="spellStart"/>
-      <w:r>
-        <w:rPr>
-          <w:lang w:eastAsia="ru-RU"/>
-        </w:rPr>
-        <w:t>Lunaris</w:t>
-      </w:r>
-      <w:proofErr w:type="spellEnd"/>
-      <w:r>
-        <w:rPr>
-          <w:lang w:eastAsia="ru-RU"/>
-        </w:rPr>
-        <w:t>;</w:t>
-      </w:r>
-    </w:p>
-    <w:p>
-      <w:pPr>
-        <w:pStyle w:val="a3"/>
-        <w:rPr>
-          <w:lang w:eastAsia="ru-RU"/>
-        </w:rPr>
-      </w:pPr>
-      <w:r>
-        <w:rPr>
-          <w:lang w:eastAsia="ru-RU"/>
-        </w:rPr>
-        <w:t>ф</w:t>
-      </w:r>
-      <w:r>
-        <w:rPr>
-          <w:lang w:eastAsia="ru-RU"/>
-        </w:rPr>
-        <w:t>орма для авторизации, содержащая в себе поля для ввода данных;</w:t>
-      </w:r>
-    </w:p>
-    <w:p>
-      <w:pPr>
-        <w:pStyle w:val="a3"/>
-        <w:rPr>
-          <w:lang w:eastAsia="ru-RU"/>
-        </w:rPr>
-      </w:pPr>
-      <w:r>
-        <w:rPr>
-          <w:lang w:eastAsia="ru-RU"/>
-        </w:rPr>
-        <w:t>к</w:t>
-      </w:r>
-      <w:r>
-        <w:rPr>
-          <w:lang w:eastAsia="ru-RU"/>
-        </w:rPr>
-        <w:t>нопка входа «Войти»</w:t>
-      </w:r>
-      <w:r>
-        <w:rPr>
-          <w:lang w:eastAsia="ru-RU"/>
-        </w:rPr>
-        <w:t>;</w:t>
-      </w:r>
-    </w:p>
-    <w:p>
-      <w:pPr>
-        <w:pStyle w:val="a3"/>
-        <w:rPr>
-          <w:lang w:eastAsia="ru-RU"/>
-        </w:rPr>
-      </w:pPr>
-      <w:proofErr w:type="spellStart"/>
-      <w:r>
-        <w:rPr>
-          <w:lang w:eastAsia="ru-RU"/>
-        </w:rPr>
-        <w:t>н</w:t>
-      </w:r>
-      <w:r>
-        <w:rPr>
-          <w:lang w:eastAsia="ru-RU"/>
-        </w:rPr>
-        <w:t>екликабельная</w:t>
-      </w:r>
-      <w:proofErr w:type="spellEnd"/>
-      <w:r>
-        <w:rPr>
-          <w:lang w:eastAsia="ru-RU"/>
-        </w:rPr>
-        <w:t xml:space="preserve"> строка «У вас нет аккаунта?» со ссылкой на страницу регистрации «Зарегистрироваться», переносящая пользователя на страницу регистрации</w:t>
-      </w:r>
-      <w:r>
-        <w:rPr>
-          <w:lang w:eastAsia="ru-RU"/>
-        </w:rPr>
-        <w:t>;</w:t>
-      </w:r>
-    </w:p>
-    <w:p>
-      <w:pPr>
-        <w:pStyle w:val="a3"/>
-        <w:rPr>
-          <w:lang w:eastAsia="ru-RU"/>
-        </w:rPr>
-      </w:pPr>
-      <w:r>
-        <w:rPr>
-          <w:lang w:eastAsia="ru-RU"/>
-        </w:rPr>
-        <w:t>строка “</w:t>
-      </w:r>
-      <w:r>
-        <w:rPr>
-          <w:lang w:eastAsia="ru-RU"/>
-        </w:rPr>
-        <w:t>Забыли пароль? Напишите с привязанного к аккаунту почтового ящика</w:t>
-      </w:r>
-      <w:r>
-        <w:rPr>
-          <w:lang w:eastAsia="ru-RU"/>
-        </w:rPr>
-        <w:t xml:space="preserve"> нашему администратору *почта </w:t>
-      </w:r>
-      <w:r>
-        <w:rPr>
-          <w:lang w:eastAsia="ru-RU"/>
-        </w:rPr>
-        <w:t>администратора*@</w:t>
-      </w:r>
-      <w:r>
-        <w:rPr>
-          <w:lang w:val="en-US" w:eastAsia="ru-RU"/>
-        </w:rPr>
-        <w:t>mail</w:t>
-      </w:r>
-      <w:r>
-        <w:rPr>
-          <w:lang w:eastAsia="ru-RU"/>
-        </w:rPr>
-        <w:t>.</w:t>
-      </w:r>
-      <w:r>
-        <w:rPr>
-          <w:lang w:val="en-US" w:eastAsia="ru-RU"/>
-        </w:rPr>
-        <w:t>com</w:t>
-      </w:r>
-      <w:r>
-        <w:rPr>
-          <w:lang w:eastAsia="ru-RU"/>
-        </w:rPr>
-        <w:t xml:space="preserve"> (</w:t>
-      </w:r>
-      <w:r>
-        <w:rPr>
-          <w:lang w:eastAsia="ru-RU"/>
-        </w:rPr>
-        <w:t>в теме письма необходимо указать «Смена пароля»</w:t>
-      </w:r>
-      <w:r>
-        <w:rPr>
-          <w:lang w:eastAsia="ru-RU"/>
-        </w:rPr>
-        <w:t>)</w:t>
-      </w:r>
-      <w:r>
-        <w:rPr>
-          <w:lang w:eastAsia="ru-RU"/>
-        </w:rPr>
-        <w:t>”.</w:t>
-      </w:r>
-    </w:p>
-    <w:p>
-      <w:pPr>
-        <w:pStyle w:val="af6"/>
-        <w:rPr>
-          <w:lang w:eastAsia="ru-RU"/>
-        </w:rPr>
-      </w:pPr>
-    </w:p>
-    <w:p>
-      <w:pPr>
-        <w:pStyle w:val="3"/>
         <w:rPr>
           <w:sz w:val="24"/>
           <w:szCs w:val="24"/>
@@ -10618,18 +10733,12 @@
         <w:rPr>
           <w:lang w:eastAsia="ru-RU"/>
         </w:rPr>
-        <w:t>Регистраци</w:t>
-      </w:r>
-      <w:r>
-        <w:rPr>
-          <w:lang w:eastAsia="ru-RU"/>
-        </w:rPr>
-        <w:t>я</w:t>
-      </w:r>
-    </w:p>
-    <w:p>
-      <w:pPr>
-        <w:pStyle w:val="af6"/>
+        <w:t>узнать контакты для связи;</w:t>
+      </w:r>
+    </w:p>
+    <w:p>
+      <w:pPr>
+        <w:pStyle w:val="a3"/>
         <w:rPr>
           <w:sz w:val="24"/>
           <w:szCs w:val="24"/>
@@ -10640,13 +10749,12 @@
         <w:rPr>
           <w:lang w:eastAsia="ru-RU"/>
         </w:rPr>
-        <w:t>В шапке страницы есть кнопка назад, нажав на которую пользователь возвращается на предыдущую страницу.</w:t>
+        <w:t>узнать расписание мероприятий компании;</w:t>
       </w:r>
     </w:p>
     <w:p>
       <w:pPr>
         <w:pStyle w:val="af6"/>
-        <w:ind w:firstLine="0"/>
         <w:rPr>
           <w:sz w:val="24"/>
           <w:szCs w:val="24"/>
@@ -10657,12 +10765,12 @@
         <w:rPr>
           <w:lang w:eastAsia="ru-RU"/>
         </w:rPr>
-        <w:t>Страница регистрации доступна неавторизованным пользователям после нажатия кнопки «Зарегистрироваться» на странице авторизации.</w:t>
-      </w:r>
-    </w:p>
-    <w:p>
-      <w:pPr>
-        <w:pStyle w:val="af6"/>
+        <w:t>Взаимодействовать с профилем:</w:t>
+      </w:r>
+    </w:p>
+    <w:p>
+      <w:pPr>
+        <w:pStyle w:val="a3"/>
         <w:rPr>
           <w:sz w:val="24"/>
           <w:szCs w:val="24"/>
@@ -10673,149 +10781,28 @@
         <w:rPr>
           <w:lang w:eastAsia="ru-RU"/>
         </w:rPr>
-        <w:t>На странице находятся:</w:t>
+        <w:t>возможность редактировать свои данные;</w:t>
       </w:r>
     </w:p>
     <w:p>
       <w:pPr>
         <w:pStyle w:val="a3"/>
-        <w:rPr>
-          <w:lang w:eastAsia="ru-RU"/>
-        </w:rPr>
-      </w:pPr>
-      <w:proofErr w:type="spellStart"/>
-      <w:r>
-        <w:rPr>
-          <w:lang w:eastAsia="ru-RU"/>
-        </w:rPr>
-        <w:t>некликабельный</w:t>
-      </w:r>
-      <w:proofErr w:type="spellEnd"/>
-      <w:r>
-        <w:rPr>
-          <w:lang w:eastAsia="ru-RU"/>
-        </w:rPr>
-        <w:t xml:space="preserve"> заголовок «Регистрация на </w:t>
-      </w:r>
-      <w:proofErr w:type="spellStart"/>
-      <w:r>
-        <w:rPr>
-          <w:lang w:eastAsia="ru-RU"/>
-        </w:rPr>
-        <w:t>Lunaris</w:t>
-      </w:r>
-      <w:proofErr w:type="spellEnd"/>
-      <w:r>
-        <w:rPr>
-          <w:lang w:eastAsia="ru-RU"/>
-        </w:rPr>
-        <w:t>;</w:t>
-      </w:r>
-    </w:p>
-    <w:p>
-      <w:pPr>
-        <w:pStyle w:val="a3"/>
-        <w:rPr>
-          <w:lang w:eastAsia="ru-RU"/>
-        </w:rPr>
-      </w:pPr>
-      <w:r>
-        <w:rPr>
-          <w:lang w:eastAsia="ru-RU"/>
-        </w:rPr>
-        <w:t>форма для регистрации, содержащая в себе поля для ввода данных;</w:t>
-      </w:r>
-    </w:p>
-    <w:p>
-      <w:pPr>
-        <w:pStyle w:val="a3"/>
-        <w:rPr>
-          <w:lang w:eastAsia="ru-RU"/>
-        </w:rPr>
-      </w:pPr>
-      <w:r>
-        <w:rPr>
-          <w:lang w:eastAsia="ru-RU"/>
-        </w:rPr>
-        <w:t>кнопка, регистрирующая пользователя на сайте, «Зарегистрироваться»;</w:t>
-      </w:r>
-    </w:p>
-    <w:p>
-      <w:pPr>
-        <w:pStyle w:val="a3"/>
-        <w:rPr>
-          <w:lang w:eastAsia="ru-RU"/>
-        </w:rPr>
-      </w:pPr>
-      <w:proofErr w:type="spellStart"/>
-      <w:r>
-        <w:rPr>
-          <w:lang w:eastAsia="ru-RU"/>
-        </w:rPr>
-        <w:lastRenderedPageBreak/>
-        <w:t>некликабельная</w:t>
-      </w:r>
-      <w:proofErr w:type="spellEnd"/>
-      <w:r>
-        <w:rPr>
-          <w:lang w:eastAsia="ru-RU"/>
-        </w:rPr>
-        <w:t xml:space="preserve"> строка «У вас уже есть аккаунт?» </w:t>
-      </w:r>
-      <w:r>
-        <w:rPr>
-          <w:lang w:eastAsia="ru-RU"/>
-        </w:rPr>
-        <w:t>и ссылка</w:t>
-      </w:r>
-      <w:r>
-        <w:rPr>
-          <w:lang w:eastAsia="ru-RU"/>
-        </w:rPr>
-        <w:t xml:space="preserve"> на страницу входа в аккаунт «</w:t>
-      </w:r>
-      <w:r>
-        <w:rPr>
-          <w:lang w:eastAsia="ru-RU"/>
-        </w:rPr>
-        <w:t>Авторизация</w:t>
-      </w:r>
-      <w:r>
-        <w:rPr>
-          <w:lang w:eastAsia="ru-RU"/>
-        </w:rPr>
-        <w:t>», переносящая пользователя на страницу авторизации.</w:t>
-      </w:r>
-    </w:p>
-    <w:p>
-      <w:pPr>
-        <w:pStyle w:val="af6"/>
-        <w:rPr>
-          <w:lang w:eastAsia="ru-RU"/>
-        </w:rPr>
-      </w:pPr>
-    </w:p>
-    <w:p>
-      <w:pPr>
-        <w:pStyle w:val="2"/>
         <w:rPr>
           <w:sz w:val="24"/>
           <w:szCs w:val="24"/>
           <w:lang w:eastAsia="ru-RU"/>
         </w:rPr>
       </w:pPr>
-      <w:bookmarkStart w:id="43" w:name="_Toc161585468"/>
-      <w:r>
-        <w:rPr>
-          <w:lang w:eastAsia="ru-RU"/>
-        </w:rPr>
-        <w:t>Статические страницы сайта</w:t>
-      </w:r>
-      <w:bookmarkEnd w:id="43"/>
-    </w:p>
-    <w:p>
-      <w:pPr>
-        <w:pStyle w:val="3"/>
+      <w:r>
+        <w:rPr>
+          <w:lang w:eastAsia="ru-RU"/>
+        </w:rPr>
+        <w:t>возможность подать заявку на заказ и отслеживать свои заказы;</w:t>
+      </w:r>
+    </w:p>
+    <w:p>
+      <w:pPr>
+        <w:pStyle w:val="af6"/>
         <w:rPr>
           <w:sz w:val="24"/>
           <w:szCs w:val="24"/>
@@ -10826,84 +10813,28 @@
         <w:rPr>
           <w:lang w:eastAsia="ru-RU"/>
         </w:rPr>
-        <w:t>Контакты</w:t>
-      </w:r>
-    </w:p>
-    <w:p>
-      <w:pPr>
-        <w:pStyle w:val="af6"/>
-        <w:rPr>
-          <w:lang w:eastAsia="ru-RU"/>
-        </w:rPr>
-      </w:pPr>
-      <w:r>
-        <w:rPr>
-          <w:lang w:eastAsia="ru-RU"/>
-        </w:rPr>
-        <w:t xml:space="preserve">Содержит в себе адрес офиса компании, телефон и </w:t>
-      </w:r>
-      <w:r>
-        <w:rPr>
-          <w:lang w:eastAsia="ru-RU"/>
-        </w:rPr>
-        <w:t>электронную почту</w:t>
-      </w:r>
-      <w:r>
-        <w:rPr>
-          <w:lang w:eastAsia="ru-RU"/>
-        </w:rPr>
-        <w:t>.</w:t>
-      </w:r>
-      <w:r>
-        <w:rPr>
-          <w:lang w:eastAsia="ru-RU"/>
-        </w:rPr>
-        <w:br w:type="page"/>
-      </w:r>
-    </w:p>
-    <w:p>
-      <w:pPr>
-        <w:pStyle w:val="af6"/>
-        <w:rPr>
-          <w:lang w:eastAsia="ru-RU"/>
-        </w:rPr>
-      </w:pPr>
-    </w:p>
-    <w:p>
-      <w:pPr>
-        <w:pStyle w:val="a1"/>
+        <w:t>Зарегистрироваться и авторизоваться:</w:t>
+      </w:r>
+    </w:p>
+    <w:p>
+      <w:pPr>
+        <w:pStyle w:val="a3"/>
         <w:rPr>
           <w:sz w:val="24"/>
           <w:szCs w:val="24"/>
           <w:lang w:eastAsia="ru-RU"/>
         </w:rPr>
       </w:pPr>
-      <w:bookmarkStart w:id="44" w:name="_Toc161585469"/>
-      <w:r>
-        <w:rPr>
-          <w:lang w:eastAsia="ru-RU"/>
-        </w:rPr>
-        <w:t>Функциональность сайта</w:t>
-      </w:r>
-      <w:bookmarkEnd w:id="44"/>
-    </w:p>
-    <w:p>
-      <w:pPr>
-        <w:pStyle w:val="af6"/>
-        <w:rPr>
-          <w:lang w:eastAsia="ru-RU"/>
-        </w:rPr>
-      </w:pPr>
-      <w:r>
-        <w:rPr>
-          <w:lang w:eastAsia="ru-RU"/>
-        </w:rPr>
-        <w:t>Сайт предоставляет ряд функций по различным запросам пользователей:</w:t>
-      </w:r>
-    </w:p>
-    <w:p>
-      <w:pPr>
-        <w:pStyle w:val="af6"/>
+      <w:r>
+        <w:rPr>
+          <w:lang w:eastAsia="ru-RU"/>
+        </w:rPr>
+        <w:t>при регистрации пользователя, сайт запрашивает личные данные в виде логина и пароля;</w:t>
+      </w:r>
+    </w:p>
+    <w:p>
+      <w:pPr>
+        <w:pStyle w:val="a3"/>
         <w:rPr>
           <w:sz w:val="24"/>
           <w:szCs w:val="24"/>
@@ -10914,25 +10845,7 @@
         <w:rPr>
           <w:lang w:eastAsia="ru-RU"/>
         </w:rPr>
-        <w:t>Просмотр</w:t>
-      </w:r>
-      <w:r>
-        <w:rPr>
-          <w:lang w:eastAsia="ru-RU"/>
-        </w:rPr>
-        <w:t xml:space="preserve"> информаци</w:t>
-      </w:r>
-      <w:r>
-        <w:rPr>
-          <w:lang w:eastAsia="ru-RU"/>
-        </w:rPr>
-        <w:t>и</w:t>
-      </w:r>
-      <w:r>
-        <w:rPr>
-          <w:lang w:eastAsia="ru-RU"/>
-        </w:rPr>
-        <w:t xml:space="preserve"> о компании:</w:t>
+        <w:t>при авторизации пользователя, сайт запрашивает уже сохраненные личные данные;</w:t>
       </w:r>
     </w:p>
     <w:p>
@@ -10948,12 +10861,12 @@
         <w:rPr>
           <w:lang w:eastAsia="ru-RU"/>
         </w:rPr>
-        <w:t>возможность ознакомиться с услугами;</w:t>
-      </w:r>
-    </w:p>
-    <w:p>
-      <w:pPr>
-        <w:pStyle w:val="a3"/>
+        <w:t>при неверном вводе данных пользователь будет предупрежден.</w:t>
+      </w:r>
+    </w:p>
+    <w:p>
+      <w:pPr>
+        <w:pStyle w:val="af6"/>
         <w:rPr>
           <w:sz w:val="24"/>
           <w:szCs w:val="24"/>
@@ -10964,7 +10877,13 @@
         <w:rPr>
           <w:lang w:eastAsia="ru-RU"/>
         </w:rPr>
-        <w:t>узнать о плюсах, возможностях и достижениях компании;</w:t>
+        <w:t>Функции доступные только пользователю, обладающему правами администратора</w:t>
+      </w:r>
+      <w:r>
+        <w:rPr>
+          <w:lang w:eastAsia="ru-RU"/>
+        </w:rPr>
+        <w:t>:</w:t>
       </w:r>
     </w:p>
     <w:p>
@@ -10980,7 +10899,13 @@
         <w:rPr>
           <w:lang w:eastAsia="ru-RU"/>
         </w:rPr>
-        <w:t>узнать контакты для связи;</w:t>
+        <w:t>в</w:t>
+      </w:r>
+      <w:r>
+        <w:rPr>
+          <w:lang w:eastAsia="ru-RU"/>
+        </w:rPr>
+        <w:t>заимодействие с профилем пользователей;</w:t>
       </w:r>
     </w:p>
     <w:p>
@@ -10996,12 +10921,24 @@
         <w:rPr>
           <w:lang w:eastAsia="ru-RU"/>
         </w:rPr>
-        <w:t>узнать расписание мероприятий компании;</w:t>
-      </w:r>
-    </w:p>
-    <w:p>
-      <w:pPr>
-        <w:pStyle w:val="af6"/>
+        <w:t>в</w:t>
+      </w:r>
+      <w:r>
+        <w:rPr>
+          <w:lang w:eastAsia="ru-RU"/>
+        </w:rPr>
+        <w:t>заимодействие с новостями и мероприятиями</w:t>
+      </w:r>
+      <w:r>
+        <w:rPr>
+          <w:lang w:eastAsia="ru-RU"/>
+        </w:rPr>
+        <w:t>;</w:t>
+      </w:r>
+    </w:p>
+    <w:p>
+      <w:pPr>
+        <w:pStyle w:val="a3"/>
         <w:rPr>
           <w:sz w:val="24"/>
           <w:szCs w:val="24"/>
@@ -11012,7 +10949,13 @@
         <w:rPr>
           <w:lang w:eastAsia="ru-RU"/>
         </w:rPr>
-        <w:t>Взаимодействовать с профилем:</w:t>
+        <w:t>администратор может удалять и добавлять новости</w:t>
+      </w:r>
+      <w:r>
+        <w:rPr>
+          <w:lang w:eastAsia="ru-RU"/>
+        </w:rPr>
+        <w:t>;</w:t>
       </w:r>
     </w:p>
     <w:p>
@@ -11028,7 +10971,13 @@
         <w:rPr>
           <w:lang w:eastAsia="ru-RU"/>
         </w:rPr>
-        <w:t>возможность редактировать свои данные;</w:t>
+        <w:t>администратор может удалять и создавать мероприятия</w:t>
+      </w:r>
+      <w:r>
+        <w:rPr>
+          <w:lang w:eastAsia="ru-RU"/>
+        </w:rPr>
+        <w:t>;</w:t>
       </w:r>
     </w:p>
     <w:p>
@@ -11044,12 +10993,12 @@
         <w:rPr>
           <w:lang w:eastAsia="ru-RU"/>
         </w:rPr>
-        <w:t>возможность подать заявку на заказ и отслеживать свои заказы;</w:t>
-      </w:r>
-    </w:p>
-    <w:p>
-      <w:pPr>
-        <w:pStyle w:val="af6"/>
+        <w:t>изменения статуса пользовательских заказов.</w:t>
+      </w:r>
+    </w:p>
+    <w:p>
+      <w:pPr>
+        <w:pStyle w:val="a3"/>
         <w:rPr>
           <w:sz w:val="24"/>
           <w:szCs w:val="24"/>
@@ -11058,219 +11007,23 @@
       </w:pPr>
       <w:r>
         <w:rPr>
-          <w:lang w:eastAsia="ru-RU"/>
-        </w:rPr>
-        <w:t>Зарегистрироваться и авторизоваться:</w:t>
-      </w:r>
-    </w:p>
-    <w:p>
-      <w:pPr>
-        <w:pStyle w:val="a3"/>
-        <w:rPr>
           <w:sz w:val="24"/>
           <w:szCs w:val="24"/>
           <w:lang w:eastAsia="ru-RU"/>
         </w:rPr>
-      </w:pPr>
-      <w:r>
-        <w:rPr>
-          <w:lang w:eastAsia="ru-RU"/>
-        </w:rPr>
-        <w:t>при регистрации пользователя, сайт запрашивает личные данные в виде логина и пароля;</w:t>
-      </w:r>
-    </w:p>
-    <w:p>
-      <w:pPr>
-        <w:pStyle w:val="a3"/>
+        <w:br w:type="page"/>
+      </w:r>
+    </w:p>
+    <w:p>
+      <w:pPr>
+        <w:pStyle w:val="a1"/>
         <w:rPr>
           <w:sz w:val="24"/>
           <w:szCs w:val="24"/>
           <w:lang w:eastAsia="ru-RU"/>
         </w:rPr>
       </w:pPr>
-      <w:r>
-        <w:rPr>
-          <w:lang w:eastAsia="ru-RU"/>
-        </w:rPr>
-        <w:t>при авторизации пользователя, сайт запрашивает уже сохраненные личные данные;</w:t>
-      </w:r>
-    </w:p>
-    <w:p>
-      <w:pPr>
-        <w:pStyle w:val="a3"/>
-        <w:rPr>
-          <w:sz w:val="24"/>
-          <w:szCs w:val="24"/>
-          <w:lang w:eastAsia="ru-RU"/>
-        </w:rPr>
-      </w:pPr>
-      <w:r>
-        <w:rPr>
-          <w:lang w:eastAsia="ru-RU"/>
-        </w:rPr>
-        <w:t>при неверном вводе данных пользователь будет предупрежден.</w:t>
-      </w:r>
-    </w:p>
-    <w:p>
-      <w:pPr>
-        <w:pStyle w:val="af6"/>
-        <w:rPr>
-          <w:sz w:val="24"/>
-          <w:szCs w:val="24"/>
-          <w:lang w:eastAsia="ru-RU"/>
-        </w:rPr>
-      </w:pPr>
-      <w:r>
-        <w:rPr>
-          <w:lang w:eastAsia="ru-RU"/>
-        </w:rPr>
-        <w:t>Функции доступные только пользователю, обладающему правами администратора</w:t>
-      </w:r>
-      <w:r>
-        <w:rPr>
-          <w:lang w:eastAsia="ru-RU"/>
-        </w:rPr>
-        <w:t>:</w:t>
-      </w:r>
-    </w:p>
-    <w:p>
-      <w:pPr>
-        <w:pStyle w:val="a3"/>
-        <w:rPr>
-          <w:sz w:val="24"/>
-          <w:szCs w:val="24"/>
-          <w:lang w:eastAsia="ru-RU"/>
-        </w:rPr>
-      </w:pPr>
-      <w:r>
-        <w:rPr>
-          <w:lang w:eastAsia="ru-RU"/>
-        </w:rPr>
-        <w:t>в</w:t>
-      </w:r>
-      <w:r>
-        <w:rPr>
-          <w:lang w:eastAsia="ru-RU"/>
-        </w:rPr>
-        <w:t>заимодействие с профилем пользователей;</w:t>
-      </w:r>
-    </w:p>
-    <w:p>
-      <w:pPr>
-        <w:pStyle w:val="a3"/>
-        <w:rPr>
-          <w:sz w:val="24"/>
-          <w:szCs w:val="24"/>
-          <w:lang w:eastAsia="ru-RU"/>
-        </w:rPr>
-      </w:pPr>
-      <w:r>
-        <w:rPr>
-          <w:lang w:eastAsia="ru-RU"/>
-        </w:rPr>
-        <w:t>в</w:t>
-      </w:r>
-      <w:r>
-        <w:rPr>
-          <w:lang w:eastAsia="ru-RU"/>
-        </w:rPr>
-        <w:t>заимодействие с новостями и мероприятиями</w:t>
-      </w:r>
-      <w:r>
-        <w:rPr>
-          <w:lang w:eastAsia="ru-RU"/>
-        </w:rPr>
-        <w:t>;</w:t>
-      </w:r>
-    </w:p>
-    <w:p>
-      <w:pPr>
-        <w:pStyle w:val="a3"/>
-        <w:rPr>
-          <w:sz w:val="24"/>
-          <w:szCs w:val="24"/>
-          <w:lang w:eastAsia="ru-RU"/>
-        </w:rPr>
-      </w:pPr>
-      <w:r>
-        <w:rPr>
-          <w:lang w:eastAsia="ru-RU"/>
-        </w:rPr>
-        <w:t>администратор может удалять и добавлять новости</w:t>
-      </w:r>
-      <w:r>
-        <w:rPr>
-          <w:lang w:eastAsia="ru-RU"/>
-        </w:rPr>
-        <w:t>;</w:t>
-      </w:r>
-    </w:p>
-    <w:p>
-      <w:pPr>
-        <w:pStyle w:val="a3"/>
-        <w:rPr>
-          <w:sz w:val="24"/>
-          <w:szCs w:val="24"/>
-          <w:lang w:eastAsia="ru-RU"/>
-        </w:rPr>
-      </w:pPr>
-      <w:r>
-        <w:rPr>
-          <w:lang w:eastAsia="ru-RU"/>
-        </w:rPr>
-        <w:t>администратор может удалять и создавать мероприятия</w:t>
-      </w:r>
-      <w:r>
-        <w:rPr>
-          <w:lang w:eastAsia="ru-RU"/>
-        </w:rPr>
-        <w:t>;</w:t>
-      </w:r>
-    </w:p>
-    <w:p>
-      <w:pPr>
-        <w:pStyle w:val="a3"/>
-        <w:rPr>
-          <w:sz w:val="24"/>
-          <w:szCs w:val="24"/>
-          <w:lang w:eastAsia="ru-RU"/>
-        </w:rPr>
-      </w:pPr>
-      <w:r>
-        <w:rPr>
-          <w:lang w:eastAsia="ru-RU"/>
-        </w:rPr>
-        <w:t>изменения статуса пользовательских заказов.</w:t>
-      </w:r>
-    </w:p>
-    <w:p>
-      <w:pPr>
-        <w:pStyle w:val="a3"/>
-        <w:rPr>
-          <w:sz w:val="24"/>
-          <w:szCs w:val="24"/>
-          <w:lang w:eastAsia="ru-RU"/>
-        </w:rPr>
-      </w:pPr>
-      <w:r>
-        <w:rPr>
-          <w:sz w:val="24"/>
-          <w:szCs w:val="24"/>
-          <w:lang w:eastAsia="ru-RU"/>
-        </w:rPr>
-        <w:br w:type="page"/>
-      </w:r>
-    </w:p>
-    <w:p>
-      <w:pPr>
-        <w:pStyle w:val="a1"/>
-        <w:rPr>
-          <w:sz w:val="24"/>
-          <w:szCs w:val="24"/>
-          <w:lang w:eastAsia="ru-RU"/>
-        </w:rPr>
-      </w:pPr>
-      <w:bookmarkStart w:id="45" w:name="_Toc161585470"/>
+      <w:bookmarkStart w:id="44" w:name="_Toc161585470"/>
       <w:r>
         <w:rPr>
           <w:lang w:eastAsia="ru-RU"/>
@@ -11278,63 +11031,47 @@
         <w:lastRenderedPageBreak/>
         <w:t>Контент и наполнение сайта</w:t>
       </w:r>
+      <w:bookmarkEnd w:id="44"/>
+    </w:p>
+    <w:p>
+      <w:pPr>
+        <w:pStyle w:val="af6"/>
+        <w:rPr>
+          <w:lang w:eastAsia="ru-RU"/>
+        </w:rPr>
+      </w:pPr>
+      <w:r>
+        <w:rPr>
+          <w:lang w:eastAsia="ru-RU"/>
+        </w:rPr>
+        <w:t>Основное наполнение сайта состоит из информации о самой компании и её деятельности (проводимых ей мероприятиях, относящихся к ней новост</w:t>
+      </w:r>
+      <w:r>
+        <w:rPr>
+          <w:lang w:eastAsia="ru-RU"/>
+        </w:rPr>
+        <w:t>ях</w:t>
+      </w:r>
+      <w:r>
+        <w:rPr>
+          <w:lang w:eastAsia="ru-RU"/>
+        </w:rPr>
+        <w:t xml:space="preserve"> и работах, которые она выполняет). Эта информация </w:t>
+      </w:r>
+      <w:r>
+        <w:rPr>
+          <w:lang w:eastAsia="ru-RU"/>
+        </w:rPr>
+        <w:t>позволяет пользователю узнать о достоинствах компании и в последствии оставить заявку на предоставляемые ей услуги заполнив форму</w:t>
+      </w:r>
+      <w:r>
+        <w:rPr>
+          <w:lang w:eastAsia="ru-RU"/>
+        </w:rPr>
+        <w:t>.</w:t>
+      </w:r>
+      <w:bookmarkStart w:id="45" w:name="_GoBack"/>
       <w:bookmarkEnd w:id="45"/>
-    </w:p>
-    <w:p>
-      <w:pPr>
-        <w:pStyle w:val="af6"/>
-        <w:rPr>
-          <w:lang w:eastAsia="ru-RU"/>
-        </w:rPr>
-      </w:pPr>
-      <w:r>
-        <w:rPr>
-          <w:lang w:eastAsia="ru-RU"/>
-        </w:rPr>
-        <w:t>Основное наполнение сайта состоит из информации о самой компании и её деятельности (проводимых ей мероприятиях, относящихся к ней новост</w:t>
-      </w:r>
-      <w:r>
-        <w:rPr>
-          <w:lang w:eastAsia="ru-RU"/>
-        </w:rPr>
-        <w:t>ях</w:t>
-      </w:r>
-      <w:r>
-        <w:rPr>
-          <w:lang w:eastAsia="ru-RU"/>
-        </w:rPr>
-        <w:t xml:space="preserve"> и работах, которые она выполняет). Эта информация </w:t>
-      </w:r>
-      <w:r>
-        <w:rPr>
-          <w:lang w:eastAsia="ru-RU"/>
-        </w:rPr>
-        <w:t>позволяет пользователю узнать о достоинствах компании и в последствии оставить заявку на предоставляемые ей услуги заполнив форму</w:t>
-      </w:r>
-    </w:p>
-    <w:p>
-      <w:pPr>
-        <w:pStyle w:val="af6"/>
-        <w:rPr>
-          <w:lang w:eastAsia="ru-RU"/>
-        </w:rPr>
-      </w:pPr>
-    </w:p>
-    <w:p>
-      <w:pPr>
-        <w:pStyle w:val="af6"/>
-        <w:rPr>
-          <w:sz w:val="24"/>
-          <w:szCs w:val="24"/>
-          <w:lang w:eastAsia="ru-RU"/>
-        </w:rPr>
-      </w:pPr>
-      <w:r>
-        <w:rPr>
-          <w:lang w:eastAsia="ru-RU"/>
-        </w:rPr>
-        <w:t>.</w:t>
-      </w:r>
       <w:r>
         <w:rPr>
           <w:sz w:val="24"/>
@@ -11903,23 +11640,14 @@
       </w:r>
     </w:p>
     <w:p>
-      <w:pPr>
-        <w:pStyle w:val="a2"/>
-        <w:numPr>
-          <w:ilvl w:val="0"/>
-          <w:numId w:val="0"/>
-        </w:numPr>
-        <w:ind w:left="720"/>
-        <w:jc w:val="left"/>
-      </w:pPr>
       <w:r>
         <w:rPr>
           <w:noProof/>
         </w:rPr>
         <w:drawing>
-          <wp:inline distT="0" distB="0" distL="0" distR="0" wp14:anchorId="596D15DE" wp14:editId="25DF131F">
-            <wp:extent cx="5934075" cy="2276475"/>
-            <wp:effectExtent l="0" t="0" r="9525" b="9525"/>
+          <wp:inline distT="0" distB="0" distL="0" distR="0" wp14:anchorId="596D15DE" wp14:editId="0137325B">
+            <wp:extent cx="6569710" cy="2645775"/>
+            <wp:effectExtent l="0" t="0" r="2540" b="2540"/>
             <wp:docPr id="5" name="Рисунок 5"/>
             <wp:cNvGraphicFramePr>
               <a:graphicFrameLocks xmlns:a="http://schemas.openxmlformats.org/drawingml/2006/main" noChangeAspect="1"/>
@@ -11949,7 +11677,7 @@
                   <pic:spPr bwMode="auto">
                     <a:xfrm>
                       <a:off x="0" y="0"/>
-                      <a:ext cx="5934075" cy="2276475"/>
+                      <a:ext cx="6569710" cy="2645775"/>
                     </a:xfrm>
                     <a:prstGeom prst="rect">
                       <a:avLst/>
@@ -11992,9 +11720,9 @@
         </w:rPr>
         <w:lastRenderedPageBreak/>
         <w:drawing>
-          <wp:inline distT="0" distB="0" distL="0" distR="0" wp14:anchorId="4B35D32C" wp14:editId="681A89DB">
-            <wp:extent cx="3638550" cy="2962275"/>
-            <wp:effectExtent l="0" t="0" r="0" b="9525"/>
+          <wp:inline distT="0" distB="0" distL="0" distR="0" wp14:anchorId="4B35D32C" wp14:editId="2F46E00C">
+            <wp:extent cx="5440276" cy="4429125"/>
+            <wp:effectExtent l="0" t="0" r="8255" b="0"/>
             <wp:docPr id="6" name="Рисунок 6"/>
             <wp:cNvGraphicFramePr>
               <a:graphicFrameLocks xmlns:a="http://schemas.openxmlformats.org/drawingml/2006/main" noChangeAspect="1"/>
@@ -12024,7 +11752,7 @@
                   <pic:spPr bwMode="auto">
                     <a:xfrm>
                       <a:off x="0" y="0"/>
-                      <a:ext cx="3638550" cy="2962275"/>
+                      <a:ext cx="5458621" cy="4444060"/>
                     </a:xfrm>
                     <a:prstGeom prst="rect">
                       <a:avLst/>
@@ -12096,7 +11824,6 @@
         <w:docPartUnique/>
       </w:docPartObj>
     </w:sdtPr>
-    <w:sdtEndPr/>
     <w:sdtContent>
       <w:p>
         <w:pPr>
@@ -16659,7 +16386,7 @@
 </file>
 
 <file path=customXml/itemProps1.xml><?xml version="1.0" encoding="utf-8"?>
-<ds:datastoreItem xmlns:ds="http://schemas.openxmlformats.org/officeDocument/2006/customXml" ds:itemID="{4E7ECF2B-5C4C-4DF2-8251-DE3970D789A3}">
+<ds:datastoreItem xmlns:ds="http://schemas.openxmlformats.org/officeDocument/2006/customXml" ds:itemID="{B3E5971D-5CA3-48F0-A5A2-73DF5869324C}">
   <ds:schemaRefs>
     <ds:schemaRef ds:uri="http://schemas.openxmlformats.org/officeDocument/2006/bibliography"/>
   </ds:schemaRefs>

</xml_diff>